<commit_message>
character controller suports boxes and is updating
</commit_message>
<xml_diff>
--- a/ProofLearnignTools.docx
+++ b/ProofLearnignTools.docx
@@ -12083,6 +12083,9 @@
         <w:ind w:left="360" w:hanging="360"/>
       </w:pPr>
       <w:r>
+        <w:rPr>
+          <w:noProof/>
+        </w:rPr>
         <w:drawing>
           <wp:inline distT="0" distB="0" distL="0" distR="0" wp14:anchorId="049341DC" wp14:editId="311E0564">
             <wp:extent cx="5943600" cy="2597785"/>
@@ -12130,6 +12133,9 @@
         <w:ind w:left="360" w:hanging="360"/>
       </w:pPr>
       <w:r>
+        <w:rPr>
+          <w:noProof/>
+        </w:rPr>
         <w:drawing>
           <wp:inline distT="0" distB="0" distL="0" distR="0" wp14:anchorId="21F4A9F1" wp14:editId="788389E6">
             <wp:extent cx="5943600" cy="3014345"/>
@@ -12177,6 +12183,9 @@
         <w:ind w:left="360" w:hanging="360"/>
       </w:pPr>
       <w:r>
+        <w:rPr>
+          <w:noProof/>
+        </w:rPr>
         <w:lastRenderedPageBreak/>
         <w:drawing>
           <wp:inline distT="0" distB="0" distL="0" distR="0" wp14:anchorId="46B25F78" wp14:editId="0139E683">
@@ -12225,6 +12234,9 @@
         <w:ind w:left="360" w:hanging="360"/>
       </w:pPr>
       <w:r>
+        <w:rPr>
+          <w:noProof/>
+        </w:rPr>
         <w:drawing>
           <wp:inline distT="0" distB="0" distL="0" distR="0" wp14:anchorId="19DA5E30" wp14:editId="5023DA80">
             <wp:extent cx="5943600" cy="1729740"/>
@@ -12272,6 +12284,9 @@
         <w:ind w:left="360" w:hanging="360"/>
       </w:pPr>
       <w:r>
+        <w:rPr>
+          <w:noProof/>
+        </w:rPr>
         <w:lastRenderedPageBreak/>
         <w:drawing>
           <wp:inline distT="0" distB="0" distL="0" distR="0" wp14:anchorId="66F9A72E" wp14:editId="276F7228">
@@ -12767,6 +12782,9 @@
         <w:pStyle w:val="ListBullet"/>
       </w:pPr>
       <w:r>
+        <w:rPr>
+          <w:noProof/>
+        </w:rPr>
         <w:drawing>
           <wp:inline distT="0" distB="0" distL="0" distR="0" wp14:anchorId="0A774909" wp14:editId="2CC7F80E">
             <wp:extent cx="5943600" cy="3152775"/>
@@ -13754,7 +13772,1951 @@
     <w:p>
       <w:pPr>
         <w:pStyle w:val="ListBullet"/>
-      </w:pPr>
+        <w:numPr>
+          <w:ilvl w:val="0"/>
+          <w:numId w:val="0"/>
+        </w:numPr>
+        <w:ind w:left="360" w:hanging="360"/>
+      </w:pPr>
+    </w:p>
+    <w:p>
+      <w:pPr>
+        <w:pStyle w:val="ListBullet"/>
+        <w:numPr>
+          <w:ilvl w:val="0"/>
+          <w:numId w:val="0"/>
+        </w:numPr>
+        <w:ind w:left="360" w:hanging="360"/>
+      </w:pPr>
+    </w:p>
+    <w:p>
+      <w:pPr>
+        <w:pBdr>
+          <w:top w:val="single" w:sz="2" w:space="0" w:color="D9D9E3"/>
+          <w:left w:val="single" w:sz="2" w:space="0" w:color="D9D9E3"/>
+          <w:bottom w:val="single" w:sz="2" w:space="0" w:color="D9D9E3"/>
+          <w:right w:val="single" w:sz="2" w:space="0" w:color="D9D9E3"/>
+        </w:pBdr>
+        <w:spacing w:after="300" w:line="240" w:lineRule="auto"/>
+        <w:rPr>
+          <w:rFonts w:ascii="Segoe UI" w:eastAsia="Times New Roman" w:hAnsi="Segoe UI" w:cs="Segoe UI"/>
+          <w:kern w:val="0"/>
+          <w:sz w:val="21"/>
+          <w:szCs w:val="21"/>
+          <w14:ligatures w14:val="none"/>
+        </w:rPr>
+      </w:pPr>
+      <w:r>
+        <w:rPr>
+          <w:rFonts w:ascii="Segoe UI" w:eastAsia="Times New Roman" w:hAnsi="Segoe UI" w:cs="Segoe UI"/>
+          <w:kern w:val="0"/>
+          <w:sz w:val="21"/>
+          <w:szCs w:val="21"/>
+          <w14:ligatures w14:val="none"/>
+        </w:rPr>
+        <w:t xml:space="preserve">In C++, the expression </w:t>
+      </w:r>
+      <w:r>
+        <w:rPr>
+          <w:rFonts w:ascii="Ubuntu Mono" w:eastAsia="Times New Roman" w:hAnsi="Ubuntu Mono" w:cs="Courier New"/>
+          <w:b/>
+          <w:bCs/>
+          <w:kern w:val="0"/>
+          <w:sz w:val="18"/>
+          <w:szCs w:val="18"/>
+          <w:bdr w:val="single" w:sz="2" w:space="0" w:color="D9D9E3" w:frame="1"/>
+          <w14:ligatures w14:val="none"/>
+        </w:rPr>
+        <w:t>1 &lt;&lt; 0</w:t>
+      </w:r>
+      <w:r>
+        <w:rPr>
+          <w:rFonts w:ascii="Segoe UI" w:eastAsia="Times New Roman" w:hAnsi="Segoe UI" w:cs="Segoe UI"/>
+          <w:kern w:val="0"/>
+          <w:sz w:val="21"/>
+          <w:szCs w:val="21"/>
+          <w14:ligatures w14:val="none"/>
+        </w:rPr>
+        <w:t xml:space="preserve"> in the context of </w:t>
+      </w:r>
+      <w:proofErr w:type="spellStart"/>
+      <w:r>
+        <w:rPr>
+          <w:rFonts w:ascii="Segoe UI" w:eastAsia="Times New Roman" w:hAnsi="Segoe UI" w:cs="Segoe UI"/>
+          <w:kern w:val="0"/>
+          <w:sz w:val="21"/>
+          <w:szCs w:val="21"/>
+          <w14:ligatures w14:val="none"/>
+        </w:rPr>
+        <w:t>enums</w:t>
+      </w:r>
+      <w:proofErr w:type="spellEnd"/>
+      <w:r>
+        <w:rPr>
+          <w:rFonts w:ascii="Segoe UI" w:eastAsia="Times New Roman" w:hAnsi="Segoe UI" w:cs="Segoe UI"/>
+          <w:kern w:val="0"/>
+          <w:sz w:val="21"/>
+          <w:szCs w:val="21"/>
+          <w14:ligatures w14:val="none"/>
+        </w:rPr>
+        <w:t xml:space="preserve"> is typically used to create flag values for enumerations, often referred to as "bit flags" or "</w:t>
+      </w:r>
+      <w:proofErr w:type="spellStart"/>
+      <w:r>
+        <w:rPr>
+          <w:rFonts w:ascii="Segoe UI" w:eastAsia="Times New Roman" w:hAnsi="Segoe UI" w:cs="Segoe UI"/>
+          <w:kern w:val="0"/>
+          <w:sz w:val="21"/>
+          <w:szCs w:val="21"/>
+          <w14:ligatures w14:val="none"/>
+        </w:rPr>
+        <w:t>enum</w:t>
+      </w:r>
+      <w:proofErr w:type="spellEnd"/>
+      <w:r>
+        <w:rPr>
+          <w:rFonts w:ascii="Segoe UI" w:eastAsia="Times New Roman" w:hAnsi="Segoe UI" w:cs="Segoe UI"/>
+          <w:kern w:val="0"/>
+          <w:sz w:val="21"/>
+          <w:szCs w:val="21"/>
+          <w14:ligatures w14:val="none"/>
+        </w:rPr>
+        <w:t xml:space="preserve"> class flags." Let me explain in more detail:</w:t>
+      </w:r>
+    </w:p>
+    <w:p>
+      <w:pPr>
+        <w:pBdr>
+          <w:top w:val="single" w:sz="2" w:space="0" w:color="D9D9E3"/>
+          <w:left w:val="single" w:sz="2" w:space="0" w:color="D9D9E3"/>
+          <w:bottom w:val="single" w:sz="2" w:space="0" w:color="D9D9E3"/>
+          <w:right w:val="single" w:sz="2" w:space="0" w:color="D9D9E3"/>
+        </w:pBdr>
+        <w:spacing w:before="300" w:after="300" w:line="240" w:lineRule="auto"/>
+        <w:rPr>
+          <w:rFonts w:ascii="Segoe UI" w:eastAsia="Times New Roman" w:hAnsi="Segoe UI" w:cs="Segoe UI"/>
+          <w:kern w:val="0"/>
+          <w:sz w:val="21"/>
+          <w:szCs w:val="21"/>
+          <w14:ligatures w14:val="none"/>
+        </w:rPr>
+      </w:pPr>
+      <w:r>
+        <w:rPr>
+          <w:rFonts w:ascii="Segoe UI" w:eastAsia="Times New Roman" w:hAnsi="Segoe UI" w:cs="Segoe UI"/>
+          <w:kern w:val="0"/>
+          <w:sz w:val="21"/>
+          <w:szCs w:val="21"/>
+          <w14:ligatures w14:val="none"/>
+        </w:rPr>
+        <w:t>Suppose you have an enumeration like this:</w:t>
+      </w:r>
+    </w:p>
+    <w:p>
+      <w:pPr>
+        <w:pBdr>
+          <w:top w:val="single" w:sz="2" w:space="0" w:color="D9D9E3"/>
+          <w:left w:val="single" w:sz="2" w:space="0" w:color="D9D9E3"/>
+          <w:bottom w:val="single" w:sz="2" w:space="0" w:color="D9D9E3"/>
+          <w:right w:val="single" w:sz="2" w:space="0" w:color="D9D9E3"/>
+        </w:pBdr>
+        <w:tabs>
+          <w:tab w:val="left" w:pos="916"/>
+          <w:tab w:val="left" w:pos="1832"/>
+          <w:tab w:val="left" w:pos="2748"/>
+          <w:tab w:val="left" w:pos="3664"/>
+          <w:tab w:val="left" w:pos="4580"/>
+          <w:tab w:val="left" w:pos="5496"/>
+          <w:tab w:val="left" w:pos="6412"/>
+          <w:tab w:val="left" w:pos="7328"/>
+          <w:tab w:val="left" w:pos="8244"/>
+          <w:tab w:val="left" w:pos="9160"/>
+          <w:tab w:val="left" w:pos="10076"/>
+          <w:tab w:val="left" w:pos="10992"/>
+          <w:tab w:val="left" w:pos="11908"/>
+          <w:tab w:val="left" w:pos="12824"/>
+          <w:tab w:val="left" w:pos="13740"/>
+          <w:tab w:val="left" w:pos="14656"/>
+        </w:tabs>
+        <w:spacing w:after="0" w:line="240" w:lineRule="auto"/>
+        <w:rPr>
+          <w:rFonts w:ascii="Segoe UI" w:eastAsia="Times New Roman" w:hAnsi="Segoe UI" w:cs="Segoe UI"/>
+          <w:kern w:val="0"/>
+          <w:sz w:val="18"/>
+          <w:szCs w:val="18"/>
+          <w14:ligatures w14:val="none"/>
+        </w:rPr>
+      </w:pPr>
+      <w:proofErr w:type="spellStart"/>
+      <w:r>
+        <w:rPr>
+          <w:rFonts w:ascii="Segoe UI" w:eastAsia="Times New Roman" w:hAnsi="Segoe UI" w:cs="Segoe UI"/>
+          <w:kern w:val="0"/>
+          <w:sz w:val="18"/>
+          <w:szCs w:val="18"/>
+          <w:bdr w:val="single" w:sz="2" w:space="0" w:color="D9D9E3" w:frame="1"/>
+          <w14:ligatures w14:val="none"/>
+        </w:rPr>
+        <w:t>cpp</w:t>
+      </w:r>
+      <w:r>
+        <w:rPr>
+          <w:rFonts w:ascii="Segoe UI" w:eastAsia="Times New Roman" w:hAnsi="Segoe UI" w:cs="Segoe UI"/>
+          <w:kern w:val="0"/>
+          <w:sz w:val="18"/>
+          <w:szCs w:val="18"/>
+          <w14:ligatures w14:val="none"/>
+        </w:rPr>
+        <w:t>Copy</w:t>
+      </w:r>
+      <w:proofErr w:type="spellEnd"/>
+      <w:r>
+        <w:rPr>
+          <w:rFonts w:ascii="Segoe UI" w:eastAsia="Times New Roman" w:hAnsi="Segoe UI" w:cs="Segoe UI"/>
+          <w:kern w:val="0"/>
+          <w:sz w:val="18"/>
+          <w:szCs w:val="18"/>
+          <w14:ligatures w14:val="none"/>
+        </w:rPr>
+        <w:t xml:space="preserve"> code</w:t>
+      </w:r>
+    </w:p>
+    <w:p>
+      <w:pPr>
+        <w:pBdr>
+          <w:top w:val="single" w:sz="2" w:space="0" w:color="D9D9E3"/>
+          <w:left w:val="single" w:sz="2" w:space="0" w:color="D9D9E3"/>
+          <w:bottom w:val="single" w:sz="2" w:space="0" w:color="D9D9E3"/>
+          <w:right w:val="single" w:sz="2" w:space="0" w:color="D9D9E3"/>
+        </w:pBdr>
+        <w:tabs>
+          <w:tab w:val="left" w:pos="916"/>
+          <w:tab w:val="left" w:pos="1832"/>
+          <w:tab w:val="left" w:pos="2748"/>
+          <w:tab w:val="left" w:pos="3664"/>
+          <w:tab w:val="left" w:pos="4580"/>
+          <w:tab w:val="left" w:pos="5496"/>
+          <w:tab w:val="left" w:pos="6412"/>
+          <w:tab w:val="left" w:pos="7328"/>
+          <w:tab w:val="left" w:pos="8244"/>
+          <w:tab w:val="left" w:pos="9160"/>
+          <w:tab w:val="left" w:pos="10076"/>
+          <w:tab w:val="left" w:pos="10992"/>
+          <w:tab w:val="left" w:pos="11908"/>
+          <w:tab w:val="left" w:pos="12824"/>
+          <w:tab w:val="left" w:pos="13740"/>
+          <w:tab w:val="left" w:pos="14656"/>
+        </w:tabs>
+        <w:spacing w:after="0" w:line="240" w:lineRule="auto"/>
+        <w:rPr>
+          <w:rFonts w:ascii="Ubuntu Mono" w:eastAsia="Times New Roman" w:hAnsi="Ubuntu Mono" w:cs="Courier New"/>
+          <w:kern w:val="0"/>
+          <w:sz w:val="18"/>
+          <w:szCs w:val="18"/>
+          <w14:ligatures w14:val="none"/>
+        </w:rPr>
+      </w:pPr>
+      <w:proofErr w:type="spellStart"/>
+      <w:r>
+        <w:rPr>
+          <w:rFonts w:ascii="inherit" w:eastAsia="Times New Roman" w:hAnsi="inherit" w:cs="Courier New"/>
+          <w:color w:val="2E95D3"/>
+          <w:kern w:val="0"/>
+          <w:sz w:val="20"/>
+          <w:szCs w:val="20"/>
+          <w:bdr w:val="single" w:sz="2" w:space="0" w:color="D9D9E3" w:frame="1"/>
+          <w14:ligatures w14:val="none"/>
+        </w:rPr>
+        <w:t>enum</w:t>
+      </w:r>
+      <w:proofErr w:type="spellEnd"/>
+      <w:r>
+        <w:rPr>
+          <w:rFonts w:ascii="inherit" w:eastAsia="Times New Roman" w:hAnsi="inherit" w:cs="Courier New"/>
+          <w:color w:val="2E95D3"/>
+          <w:kern w:val="0"/>
+          <w:sz w:val="20"/>
+          <w:szCs w:val="20"/>
+          <w:bdr w:val="single" w:sz="2" w:space="0" w:color="D9D9E3" w:frame="1"/>
+          <w14:ligatures w14:val="none"/>
+        </w:rPr>
+        <w:t xml:space="preserve"> class</w:t>
+      </w:r>
+      <w:r>
+        <w:rPr>
+          <w:rFonts w:ascii="inherit" w:eastAsia="Times New Roman" w:hAnsi="inherit" w:cs="Courier New"/>
+          <w:color w:val="FFFFFF"/>
+          <w:kern w:val="0"/>
+          <w:sz w:val="20"/>
+          <w:szCs w:val="20"/>
+          <w:bdr w:val="single" w:sz="2" w:space="1" w:color="D9D9E3" w:frame="1"/>
+          <w14:ligatures w14:val="none"/>
+        </w:rPr>
+        <w:t xml:space="preserve"> </w:t>
+      </w:r>
+      <w:proofErr w:type="spellStart"/>
+      <w:r>
+        <w:rPr>
+          <w:rFonts w:ascii="inherit" w:eastAsia="Times New Roman" w:hAnsi="inherit" w:cs="Courier New"/>
+          <w:color w:val="F22C3D"/>
+          <w:kern w:val="0"/>
+          <w:sz w:val="20"/>
+          <w:szCs w:val="20"/>
+          <w:bdr w:val="single" w:sz="2" w:space="0" w:color="D9D9E3" w:frame="1"/>
+          <w14:ligatures w14:val="none"/>
+        </w:rPr>
+        <w:t>MyEnum</w:t>
+      </w:r>
+      <w:proofErr w:type="spellEnd"/>
+      <w:r>
+        <w:rPr>
+          <w:rFonts w:ascii="inherit" w:eastAsia="Times New Roman" w:hAnsi="inherit" w:cs="Courier New"/>
+          <w:color w:val="FFFFFF"/>
+          <w:kern w:val="0"/>
+          <w:sz w:val="20"/>
+          <w:szCs w:val="20"/>
+          <w:bdr w:val="single" w:sz="2" w:space="1" w:color="D9D9E3" w:frame="1"/>
+          <w14:ligatures w14:val="none"/>
+        </w:rPr>
+        <w:t xml:space="preserve"> </w:t>
+      </w:r>
+      <w:proofErr w:type="gramStart"/>
+      <w:r>
+        <w:rPr>
+          <w:rFonts w:ascii="inherit" w:eastAsia="Times New Roman" w:hAnsi="inherit" w:cs="Courier New"/>
+          <w:color w:val="FFFFFF"/>
+          <w:kern w:val="0"/>
+          <w:sz w:val="20"/>
+          <w:szCs w:val="20"/>
+          <w:bdr w:val="single" w:sz="2" w:space="1" w:color="D9D9E3" w:frame="1"/>
+          <w14:ligatures w14:val="none"/>
+        </w:rPr>
+        <w:t>{ Option</w:t>
+      </w:r>
+      <w:proofErr w:type="gramEnd"/>
+      <w:r>
+        <w:rPr>
+          <w:rFonts w:ascii="inherit" w:eastAsia="Times New Roman" w:hAnsi="inherit" w:cs="Courier New"/>
+          <w:color w:val="FFFFFF"/>
+          <w:kern w:val="0"/>
+          <w:sz w:val="20"/>
+          <w:szCs w:val="20"/>
+          <w:bdr w:val="single" w:sz="2" w:space="1" w:color="D9D9E3" w:frame="1"/>
+          <w14:ligatures w14:val="none"/>
+        </w:rPr>
+        <w:t xml:space="preserve">1 = </w:t>
+      </w:r>
+      <w:r>
+        <w:rPr>
+          <w:rFonts w:ascii="inherit" w:eastAsia="Times New Roman" w:hAnsi="inherit" w:cs="Courier New"/>
+          <w:color w:val="DF3079"/>
+          <w:kern w:val="0"/>
+          <w:sz w:val="20"/>
+          <w:szCs w:val="20"/>
+          <w:bdr w:val="single" w:sz="2" w:space="0" w:color="D9D9E3" w:frame="1"/>
+          <w14:ligatures w14:val="none"/>
+        </w:rPr>
+        <w:t>1</w:t>
+      </w:r>
+      <w:r>
+        <w:rPr>
+          <w:rFonts w:ascii="inherit" w:eastAsia="Times New Roman" w:hAnsi="inherit" w:cs="Courier New"/>
+          <w:color w:val="FFFFFF"/>
+          <w:kern w:val="0"/>
+          <w:sz w:val="20"/>
+          <w:szCs w:val="20"/>
+          <w:bdr w:val="single" w:sz="2" w:space="1" w:color="D9D9E3" w:frame="1"/>
+          <w14:ligatures w14:val="none"/>
+        </w:rPr>
+        <w:t xml:space="preserve"> &lt;&lt; </w:t>
+      </w:r>
+      <w:r>
+        <w:rPr>
+          <w:rFonts w:ascii="inherit" w:eastAsia="Times New Roman" w:hAnsi="inherit" w:cs="Courier New"/>
+          <w:color w:val="DF3079"/>
+          <w:kern w:val="0"/>
+          <w:sz w:val="20"/>
+          <w:szCs w:val="20"/>
+          <w:bdr w:val="single" w:sz="2" w:space="0" w:color="D9D9E3" w:frame="1"/>
+          <w14:ligatures w14:val="none"/>
+        </w:rPr>
+        <w:t>0</w:t>
+      </w:r>
+      <w:r>
+        <w:rPr>
+          <w:rFonts w:ascii="inherit" w:eastAsia="Times New Roman" w:hAnsi="inherit" w:cs="Courier New"/>
+          <w:color w:val="FFFFFF"/>
+          <w:kern w:val="0"/>
+          <w:sz w:val="20"/>
+          <w:szCs w:val="20"/>
+          <w:bdr w:val="single" w:sz="2" w:space="1" w:color="D9D9E3" w:frame="1"/>
+          <w14:ligatures w14:val="none"/>
+        </w:rPr>
+        <w:t xml:space="preserve">, Option2 = </w:t>
+      </w:r>
+      <w:r>
+        <w:rPr>
+          <w:rFonts w:ascii="inherit" w:eastAsia="Times New Roman" w:hAnsi="inherit" w:cs="Courier New"/>
+          <w:color w:val="DF3079"/>
+          <w:kern w:val="0"/>
+          <w:sz w:val="20"/>
+          <w:szCs w:val="20"/>
+          <w:bdr w:val="single" w:sz="2" w:space="0" w:color="D9D9E3" w:frame="1"/>
+          <w14:ligatures w14:val="none"/>
+        </w:rPr>
+        <w:t>1</w:t>
+      </w:r>
+      <w:r>
+        <w:rPr>
+          <w:rFonts w:ascii="inherit" w:eastAsia="Times New Roman" w:hAnsi="inherit" w:cs="Courier New"/>
+          <w:color w:val="FFFFFF"/>
+          <w:kern w:val="0"/>
+          <w:sz w:val="20"/>
+          <w:szCs w:val="20"/>
+          <w:bdr w:val="single" w:sz="2" w:space="1" w:color="D9D9E3" w:frame="1"/>
+          <w14:ligatures w14:val="none"/>
+        </w:rPr>
+        <w:t xml:space="preserve"> &lt;&lt; </w:t>
+      </w:r>
+      <w:r>
+        <w:rPr>
+          <w:rFonts w:ascii="inherit" w:eastAsia="Times New Roman" w:hAnsi="inherit" w:cs="Courier New"/>
+          <w:color w:val="DF3079"/>
+          <w:kern w:val="0"/>
+          <w:sz w:val="20"/>
+          <w:szCs w:val="20"/>
+          <w:bdr w:val="single" w:sz="2" w:space="0" w:color="D9D9E3" w:frame="1"/>
+          <w14:ligatures w14:val="none"/>
+        </w:rPr>
+        <w:t>1</w:t>
+      </w:r>
+      <w:r>
+        <w:rPr>
+          <w:rFonts w:ascii="inherit" w:eastAsia="Times New Roman" w:hAnsi="inherit" w:cs="Courier New"/>
+          <w:color w:val="FFFFFF"/>
+          <w:kern w:val="0"/>
+          <w:sz w:val="20"/>
+          <w:szCs w:val="20"/>
+          <w:bdr w:val="single" w:sz="2" w:space="1" w:color="D9D9E3" w:frame="1"/>
+          <w14:ligatures w14:val="none"/>
+        </w:rPr>
+        <w:t xml:space="preserve">, Option3 = </w:t>
+      </w:r>
+      <w:r>
+        <w:rPr>
+          <w:rFonts w:ascii="inherit" w:eastAsia="Times New Roman" w:hAnsi="inherit" w:cs="Courier New"/>
+          <w:color w:val="DF3079"/>
+          <w:kern w:val="0"/>
+          <w:sz w:val="20"/>
+          <w:szCs w:val="20"/>
+          <w:bdr w:val="single" w:sz="2" w:space="0" w:color="D9D9E3" w:frame="1"/>
+          <w14:ligatures w14:val="none"/>
+        </w:rPr>
+        <w:t>1</w:t>
+      </w:r>
+      <w:r>
+        <w:rPr>
+          <w:rFonts w:ascii="inherit" w:eastAsia="Times New Roman" w:hAnsi="inherit" w:cs="Courier New"/>
+          <w:color w:val="FFFFFF"/>
+          <w:kern w:val="0"/>
+          <w:sz w:val="20"/>
+          <w:szCs w:val="20"/>
+          <w:bdr w:val="single" w:sz="2" w:space="1" w:color="D9D9E3" w:frame="1"/>
+          <w14:ligatures w14:val="none"/>
+        </w:rPr>
+        <w:t xml:space="preserve"> &lt;&lt; </w:t>
+      </w:r>
+      <w:r>
+        <w:rPr>
+          <w:rFonts w:ascii="inherit" w:eastAsia="Times New Roman" w:hAnsi="inherit" w:cs="Courier New"/>
+          <w:color w:val="DF3079"/>
+          <w:kern w:val="0"/>
+          <w:sz w:val="20"/>
+          <w:szCs w:val="20"/>
+          <w:bdr w:val="single" w:sz="2" w:space="0" w:color="D9D9E3" w:frame="1"/>
+          <w14:ligatures w14:val="none"/>
+        </w:rPr>
+        <w:t>2</w:t>
+      </w:r>
+      <w:r>
+        <w:rPr>
+          <w:rFonts w:ascii="inherit" w:eastAsia="Times New Roman" w:hAnsi="inherit" w:cs="Courier New"/>
+          <w:color w:val="FFFFFF"/>
+          <w:kern w:val="0"/>
+          <w:sz w:val="20"/>
+          <w:szCs w:val="20"/>
+          <w:bdr w:val="single" w:sz="2" w:space="1" w:color="D9D9E3" w:frame="1"/>
+          <w14:ligatures w14:val="none"/>
+        </w:rPr>
+        <w:t xml:space="preserve">, }; </w:t>
+      </w:r>
+    </w:p>
+    <w:p>
+      <w:pPr>
+        <w:pBdr>
+          <w:top w:val="single" w:sz="2" w:space="0" w:color="D9D9E3"/>
+          <w:left w:val="single" w:sz="2" w:space="0" w:color="D9D9E3"/>
+          <w:bottom w:val="single" w:sz="2" w:space="0" w:color="D9D9E3"/>
+          <w:right w:val="single" w:sz="2" w:space="0" w:color="D9D9E3"/>
+        </w:pBdr>
+        <w:spacing w:before="300" w:after="300" w:line="240" w:lineRule="auto"/>
+        <w:rPr>
+          <w:rFonts w:ascii="Segoe UI" w:eastAsia="Times New Roman" w:hAnsi="Segoe UI" w:cs="Segoe UI"/>
+          <w:kern w:val="0"/>
+          <w:sz w:val="21"/>
+          <w:szCs w:val="21"/>
+          <w14:ligatures w14:val="none"/>
+        </w:rPr>
+      </w:pPr>
+      <w:r>
+        <w:rPr>
+          <w:rFonts w:ascii="Segoe UI" w:eastAsia="Times New Roman" w:hAnsi="Segoe UI" w:cs="Segoe UI"/>
+          <w:kern w:val="0"/>
+          <w:sz w:val="21"/>
+          <w:szCs w:val="21"/>
+          <w14:ligatures w14:val="none"/>
+        </w:rPr>
+        <w:t xml:space="preserve">Here, each enumerator is assigned a value that is a power of 2, obtained by shifting the binary digit </w:t>
+      </w:r>
+      <w:r>
+        <w:rPr>
+          <w:rFonts w:ascii="Ubuntu Mono" w:eastAsia="Times New Roman" w:hAnsi="Ubuntu Mono" w:cs="Courier New"/>
+          <w:b/>
+          <w:bCs/>
+          <w:kern w:val="0"/>
+          <w:sz w:val="18"/>
+          <w:szCs w:val="18"/>
+          <w:bdr w:val="single" w:sz="2" w:space="0" w:color="D9D9E3" w:frame="1"/>
+          <w14:ligatures w14:val="none"/>
+        </w:rPr>
+        <w:t>1</w:t>
+      </w:r>
+      <w:r>
+        <w:rPr>
+          <w:rFonts w:ascii="Segoe UI" w:eastAsia="Times New Roman" w:hAnsi="Segoe UI" w:cs="Segoe UI"/>
+          <w:kern w:val="0"/>
+          <w:sz w:val="21"/>
+          <w:szCs w:val="21"/>
+          <w14:ligatures w14:val="none"/>
+        </w:rPr>
+        <w:t xml:space="preserve"> to the left by a certain number of positions. In this case, </w:t>
+      </w:r>
+      <w:r>
+        <w:rPr>
+          <w:rFonts w:ascii="Ubuntu Mono" w:eastAsia="Times New Roman" w:hAnsi="Ubuntu Mono" w:cs="Courier New"/>
+          <w:b/>
+          <w:bCs/>
+          <w:kern w:val="0"/>
+          <w:sz w:val="18"/>
+          <w:szCs w:val="18"/>
+          <w:bdr w:val="single" w:sz="2" w:space="0" w:color="D9D9E3" w:frame="1"/>
+          <w14:ligatures w14:val="none"/>
+        </w:rPr>
+        <w:t>1 &lt;&lt; 0</w:t>
+      </w:r>
+      <w:r>
+        <w:rPr>
+          <w:rFonts w:ascii="Segoe UI" w:eastAsia="Times New Roman" w:hAnsi="Segoe UI" w:cs="Segoe UI"/>
+          <w:kern w:val="0"/>
+          <w:sz w:val="21"/>
+          <w:szCs w:val="21"/>
+          <w14:ligatures w14:val="none"/>
+        </w:rPr>
+        <w:t xml:space="preserve"> means shifting the digit </w:t>
+      </w:r>
+      <w:r>
+        <w:rPr>
+          <w:rFonts w:ascii="Ubuntu Mono" w:eastAsia="Times New Roman" w:hAnsi="Ubuntu Mono" w:cs="Courier New"/>
+          <w:b/>
+          <w:bCs/>
+          <w:kern w:val="0"/>
+          <w:sz w:val="18"/>
+          <w:szCs w:val="18"/>
+          <w:bdr w:val="single" w:sz="2" w:space="0" w:color="D9D9E3" w:frame="1"/>
+          <w14:ligatures w14:val="none"/>
+        </w:rPr>
+        <w:t>1</w:t>
+      </w:r>
+      <w:r>
+        <w:rPr>
+          <w:rFonts w:ascii="Segoe UI" w:eastAsia="Times New Roman" w:hAnsi="Segoe UI" w:cs="Segoe UI"/>
+          <w:kern w:val="0"/>
+          <w:sz w:val="21"/>
+          <w:szCs w:val="21"/>
+          <w14:ligatures w14:val="none"/>
+        </w:rPr>
+        <w:t xml:space="preserve"> (binary </w:t>
+      </w:r>
+      <w:r>
+        <w:rPr>
+          <w:rFonts w:ascii="Ubuntu Mono" w:eastAsia="Times New Roman" w:hAnsi="Ubuntu Mono" w:cs="Courier New"/>
+          <w:b/>
+          <w:bCs/>
+          <w:kern w:val="0"/>
+          <w:sz w:val="18"/>
+          <w:szCs w:val="18"/>
+          <w:bdr w:val="single" w:sz="2" w:space="0" w:color="D9D9E3" w:frame="1"/>
+          <w14:ligatures w14:val="none"/>
+        </w:rPr>
+        <w:t>0001</w:t>
+      </w:r>
+      <w:r>
+        <w:rPr>
+          <w:rFonts w:ascii="Segoe UI" w:eastAsia="Times New Roman" w:hAnsi="Segoe UI" w:cs="Segoe UI"/>
+          <w:kern w:val="0"/>
+          <w:sz w:val="21"/>
+          <w:szCs w:val="21"/>
+          <w14:ligatures w14:val="none"/>
+        </w:rPr>
+        <w:t xml:space="preserve">) zero positions to the left, which effectively results in </w:t>
+      </w:r>
+      <w:r>
+        <w:rPr>
+          <w:rFonts w:ascii="Ubuntu Mono" w:eastAsia="Times New Roman" w:hAnsi="Ubuntu Mono" w:cs="Courier New"/>
+          <w:b/>
+          <w:bCs/>
+          <w:kern w:val="0"/>
+          <w:sz w:val="18"/>
+          <w:szCs w:val="18"/>
+          <w:bdr w:val="single" w:sz="2" w:space="0" w:color="D9D9E3" w:frame="1"/>
+          <w14:ligatures w14:val="none"/>
+        </w:rPr>
+        <w:t>0001</w:t>
+      </w:r>
+      <w:r>
+        <w:rPr>
+          <w:rFonts w:ascii="Segoe UI" w:eastAsia="Times New Roman" w:hAnsi="Segoe UI" w:cs="Segoe UI"/>
+          <w:kern w:val="0"/>
+          <w:sz w:val="21"/>
+          <w:szCs w:val="21"/>
+          <w14:ligatures w14:val="none"/>
+        </w:rPr>
+        <w:t xml:space="preserve">, or decimal </w:t>
+      </w:r>
+      <w:r>
+        <w:rPr>
+          <w:rFonts w:ascii="Ubuntu Mono" w:eastAsia="Times New Roman" w:hAnsi="Ubuntu Mono" w:cs="Courier New"/>
+          <w:b/>
+          <w:bCs/>
+          <w:kern w:val="0"/>
+          <w:sz w:val="18"/>
+          <w:szCs w:val="18"/>
+          <w:bdr w:val="single" w:sz="2" w:space="0" w:color="D9D9E3" w:frame="1"/>
+          <w14:ligatures w14:val="none"/>
+        </w:rPr>
+        <w:t>1</w:t>
+      </w:r>
+      <w:r>
+        <w:rPr>
+          <w:rFonts w:ascii="Segoe UI" w:eastAsia="Times New Roman" w:hAnsi="Segoe UI" w:cs="Segoe UI"/>
+          <w:kern w:val="0"/>
+          <w:sz w:val="21"/>
+          <w:szCs w:val="21"/>
+          <w14:ligatures w14:val="none"/>
+        </w:rPr>
+        <w:t>. The same logic applies to the other enumerators.</w:t>
+      </w:r>
+    </w:p>
+    <w:p>
+      <w:pPr>
+        <w:pBdr>
+          <w:top w:val="single" w:sz="2" w:space="0" w:color="D9D9E3"/>
+          <w:left w:val="single" w:sz="2" w:space="0" w:color="D9D9E3"/>
+          <w:bottom w:val="single" w:sz="2" w:space="0" w:color="D9D9E3"/>
+          <w:right w:val="single" w:sz="2" w:space="0" w:color="D9D9E3"/>
+        </w:pBdr>
+        <w:spacing w:before="300" w:after="300" w:line="240" w:lineRule="auto"/>
+        <w:rPr>
+          <w:rFonts w:ascii="Segoe UI" w:eastAsia="Times New Roman" w:hAnsi="Segoe UI" w:cs="Segoe UI"/>
+          <w:kern w:val="0"/>
+          <w:sz w:val="21"/>
+          <w:szCs w:val="21"/>
+          <w14:ligatures w14:val="none"/>
+        </w:rPr>
+      </w:pPr>
+      <w:r>
+        <w:rPr>
+          <w:rFonts w:ascii="Segoe UI" w:eastAsia="Times New Roman" w:hAnsi="Segoe UI" w:cs="Segoe UI"/>
+          <w:kern w:val="0"/>
+          <w:sz w:val="21"/>
+          <w:szCs w:val="21"/>
+          <w14:ligatures w14:val="none"/>
+        </w:rPr>
+        <w:t xml:space="preserve">The purpose of using such values is to allow you to combine them using bitwise operations (e.g., bitwise OR </w:t>
+      </w:r>
+      <w:r>
+        <w:rPr>
+          <w:rFonts w:ascii="Ubuntu Mono" w:eastAsia="Times New Roman" w:hAnsi="Ubuntu Mono" w:cs="Courier New"/>
+          <w:b/>
+          <w:bCs/>
+          <w:kern w:val="0"/>
+          <w:sz w:val="18"/>
+          <w:szCs w:val="18"/>
+          <w:bdr w:val="single" w:sz="2" w:space="0" w:color="D9D9E3" w:frame="1"/>
+          <w14:ligatures w14:val="none"/>
+        </w:rPr>
+        <w:t>|</w:t>
+      </w:r>
+      <w:r>
+        <w:rPr>
+          <w:rFonts w:ascii="Segoe UI" w:eastAsia="Times New Roman" w:hAnsi="Segoe UI" w:cs="Segoe UI"/>
+          <w:kern w:val="0"/>
+          <w:sz w:val="21"/>
+          <w:szCs w:val="21"/>
+          <w14:ligatures w14:val="none"/>
+        </w:rPr>
+        <w:t xml:space="preserve"> or bitwise AND </w:t>
+      </w:r>
+      <w:r>
+        <w:rPr>
+          <w:rFonts w:ascii="Ubuntu Mono" w:eastAsia="Times New Roman" w:hAnsi="Ubuntu Mono" w:cs="Courier New"/>
+          <w:b/>
+          <w:bCs/>
+          <w:kern w:val="0"/>
+          <w:sz w:val="18"/>
+          <w:szCs w:val="18"/>
+          <w:bdr w:val="single" w:sz="2" w:space="0" w:color="D9D9E3" w:frame="1"/>
+          <w14:ligatures w14:val="none"/>
+        </w:rPr>
+        <w:t>&amp;</w:t>
+      </w:r>
+      <w:r>
+        <w:rPr>
+          <w:rFonts w:ascii="Segoe UI" w:eastAsia="Times New Roman" w:hAnsi="Segoe UI" w:cs="Segoe UI"/>
+          <w:kern w:val="0"/>
+          <w:sz w:val="21"/>
+          <w:szCs w:val="21"/>
+          <w14:ligatures w14:val="none"/>
+        </w:rPr>
+        <w:t>) to create composite values that represent multiple options or flags.</w:t>
+      </w:r>
+    </w:p>
+    <w:p>
+      <w:pPr>
+        <w:pBdr>
+          <w:top w:val="single" w:sz="2" w:space="0" w:color="D9D9E3"/>
+          <w:left w:val="single" w:sz="2" w:space="0" w:color="D9D9E3"/>
+          <w:bottom w:val="single" w:sz="2" w:space="0" w:color="D9D9E3"/>
+          <w:right w:val="single" w:sz="2" w:space="0" w:color="D9D9E3"/>
+        </w:pBdr>
+        <w:spacing w:before="300" w:after="300" w:line="240" w:lineRule="auto"/>
+        <w:rPr>
+          <w:rFonts w:ascii="Segoe UI" w:eastAsia="Times New Roman" w:hAnsi="Segoe UI" w:cs="Segoe UI"/>
+          <w:kern w:val="0"/>
+          <w:sz w:val="21"/>
+          <w:szCs w:val="21"/>
+          <w14:ligatures w14:val="none"/>
+        </w:rPr>
+      </w:pPr>
+      <w:r>
+        <w:rPr>
+          <w:rFonts w:ascii="Segoe UI" w:eastAsia="Times New Roman" w:hAnsi="Segoe UI" w:cs="Segoe UI"/>
+          <w:kern w:val="0"/>
+          <w:sz w:val="21"/>
+          <w:szCs w:val="21"/>
+          <w14:ligatures w14:val="none"/>
+        </w:rPr>
+        <w:t xml:space="preserve">For example, if you want to create a composite value that represents both </w:t>
+      </w:r>
+      <w:r>
+        <w:rPr>
+          <w:rFonts w:ascii="Ubuntu Mono" w:eastAsia="Times New Roman" w:hAnsi="Ubuntu Mono" w:cs="Courier New"/>
+          <w:b/>
+          <w:bCs/>
+          <w:kern w:val="0"/>
+          <w:sz w:val="18"/>
+          <w:szCs w:val="18"/>
+          <w:bdr w:val="single" w:sz="2" w:space="0" w:color="D9D9E3" w:frame="1"/>
+          <w14:ligatures w14:val="none"/>
+        </w:rPr>
+        <w:t>Option1</w:t>
+      </w:r>
+      <w:r>
+        <w:rPr>
+          <w:rFonts w:ascii="Segoe UI" w:eastAsia="Times New Roman" w:hAnsi="Segoe UI" w:cs="Segoe UI"/>
+          <w:kern w:val="0"/>
+          <w:sz w:val="21"/>
+          <w:szCs w:val="21"/>
+          <w14:ligatures w14:val="none"/>
+        </w:rPr>
+        <w:t xml:space="preserve"> and </w:t>
+      </w:r>
+      <w:r>
+        <w:rPr>
+          <w:rFonts w:ascii="Ubuntu Mono" w:eastAsia="Times New Roman" w:hAnsi="Ubuntu Mono" w:cs="Courier New"/>
+          <w:b/>
+          <w:bCs/>
+          <w:kern w:val="0"/>
+          <w:sz w:val="18"/>
+          <w:szCs w:val="18"/>
+          <w:bdr w:val="single" w:sz="2" w:space="0" w:color="D9D9E3" w:frame="1"/>
+          <w14:ligatures w14:val="none"/>
+        </w:rPr>
+        <w:t>Option2</w:t>
+      </w:r>
+      <w:r>
+        <w:rPr>
+          <w:rFonts w:ascii="Segoe UI" w:eastAsia="Times New Roman" w:hAnsi="Segoe UI" w:cs="Segoe UI"/>
+          <w:kern w:val="0"/>
+          <w:sz w:val="21"/>
+          <w:szCs w:val="21"/>
+          <w14:ligatures w14:val="none"/>
+        </w:rPr>
+        <w:t>, you can do so by using the bitwise OR operator:</w:t>
+      </w:r>
+    </w:p>
+    <w:p>
+      <w:pPr>
+        <w:pBdr>
+          <w:top w:val="single" w:sz="2" w:space="0" w:color="D9D9E3"/>
+          <w:left w:val="single" w:sz="2" w:space="0" w:color="D9D9E3"/>
+          <w:bottom w:val="single" w:sz="2" w:space="0" w:color="D9D9E3"/>
+          <w:right w:val="single" w:sz="2" w:space="0" w:color="D9D9E3"/>
+        </w:pBdr>
+        <w:tabs>
+          <w:tab w:val="left" w:pos="916"/>
+          <w:tab w:val="left" w:pos="1832"/>
+          <w:tab w:val="left" w:pos="2748"/>
+          <w:tab w:val="left" w:pos="3664"/>
+          <w:tab w:val="left" w:pos="4580"/>
+          <w:tab w:val="left" w:pos="5496"/>
+          <w:tab w:val="left" w:pos="6412"/>
+          <w:tab w:val="left" w:pos="7328"/>
+          <w:tab w:val="left" w:pos="8244"/>
+          <w:tab w:val="left" w:pos="9160"/>
+          <w:tab w:val="left" w:pos="10076"/>
+          <w:tab w:val="left" w:pos="10992"/>
+          <w:tab w:val="left" w:pos="11908"/>
+          <w:tab w:val="left" w:pos="12824"/>
+          <w:tab w:val="left" w:pos="13740"/>
+          <w:tab w:val="left" w:pos="14656"/>
+        </w:tabs>
+        <w:spacing w:after="0" w:line="240" w:lineRule="auto"/>
+        <w:rPr>
+          <w:rFonts w:ascii="Segoe UI" w:eastAsia="Times New Roman" w:hAnsi="Segoe UI" w:cs="Segoe UI"/>
+          <w:kern w:val="0"/>
+          <w:sz w:val="18"/>
+          <w:szCs w:val="18"/>
+          <w14:ligatures w14:val="none"/>
+        </w:rPr>
+      </w:pPr>
+      <w:proofErr w:type="spellStart"/>
+      <w:r>
+        <w:rPr>
+          <w:rFonts w:ascii="Segoe UI" w:eastAsia="Times New Roman" w:hAnsi="Segoe UI" w:cs="Segoe UI"/>
+          <w:kern w:val="0"/>
+          <w:sz w:val="18"/>
+          <w:szCs w:val="18"/>
+          <w:bdr w:val="single" w:sz="2" w:space="0" w:color="D9D9E3" w:frame="1"/>
+          <w14:ligatures w14:val="none"/>
+        </w:rPr>
+        <w:t>cpp</w:t>
+      </w:r>
+      <w:r>
+        <w:rPr>
+          <w:rFonts w:ascii="Segoe UI" w:eastAsia="Times New Roman" w:hAnsi="Segoe UI" w:cs="Segoe UI"/>
+          <w:kern w:val="0"/>
+          <w:sz w:val="18"/>
+          <w:szCs w:val="18"/>
+          <w14:ligatures w14:val="none"/>
+        </w:rPr>
+        <w:t>Copy</w:t>
+      </w:r>
+      <w:proofErr w:type="spellEnd"/>
+      <w:r>
+        <w:rPr>
+          <w:rFonts w:ascii="Segoe UI" w:eastAsia="Times New Roman" w:hAnsi="Segoe UI" w:cs="Segoe UI"/>
+          <w:kern w:val="0"/>
+          <w:sz w:val="18"/>
+          <w:szCs w:val="18"/>
+          <w14:ligatures w14:val="none"/>
+        </w:rPr>
+        <w:t xml:space="preserve"> code</w:t>
+      </w:r>
+    </w:p>
+    <w:p>
+      <w:pPr>
+        <w:pBdr>
+          <w:top w:val="single" w:sz="2" w:space="0" w:color="D9D9E3"/>
+          <w:left w:val="single" w:sz="2" w:space="0" w:color="D9D9E3"/>
+          <w:bottom w:val="single" w:sz="2" w:space="0" w:color="D9D9E3"/>
+          <w:right w:val="single" w:sz="2" w:space="0" w:color="D9D9E3"/>
+        </w:pBdr>
+        <w:tabs>
+          <w:tab w:val="left" w:pos="916"/>
+          <w:tab w:val="left" w:pos="1832"/>
+          <w:tab w:val="left" w:pos="2748"/>
+          <w:tab w:val="left" w:pos="3664"/>
+          <w:tab w:val="left" w:pos="4580"/>
+          <w:tab w:val="left" w:pos="5496"/>
+          <w:tab w:val="left" w:pos="6412"/>
+          <w:tab w:val="left" w:pos="7328"/>
+          <w:tab w:val="left" w:pos="8244"/>
+          <w:tab w:val="left" w:pos="9160"/>
+          <w:tab w:val="left" w:pos="10076"/>
+          <w:tab w:val="left" w:pos="10992"/>
+          <w:tab w:val="left" w:pos="11908"/>
+          <w:tab w:val="left" w:pos="12824"/>
+          <w:tab w:val="left" w:pos="13740"/>
+          <w:tab w:val="left" w:pos="14656"/>
+        </w:tabs>
+        <w:spacing w:after="0" w:line="240" w:lineRule="auto"/>
+        <w:rPr>
+          <w:rFonts w:ascii="Ubuntu Mono" w:eastAsia="Times New Roman" w:hAnsi="Ubuntu Mono" w:cs="Courier New"/>
+          <w:kern w:val="0"/>
+          <w:sz w:val="18"/>
+          <w:szCs w:val="18"/>
+          <w14:ligatures w14:val="none"/>
+        </w:rPr>
+      </w:pPr>
+      <w:proofErr w:type="spellStart"/>
+      <w:r>
+        <w:rPr>
+          <w:rFonts w:ascii="inherit" w:eastAsia="Times New Roman" w:hAnsi="inherit" w:cs="Courier New"/>
+          <w:color w:val="FFFFFF"/>
+          <w:kern w:val="0"/>
+          <w:sz w:val="20"/>
+          <w:szCs w:val="20"/>
+          <w:bdr w:val="single" w:sz="2" w:space="1" w:color="D9D9E3" w:frame="1"/>
+          <w14:ligatures w14:val="none"/>
+        </w:rPr>
+        <w:t>MyEnum</w:t>
+      </w:r>
+      <w:proofErr w:type="spellEnd"/>
+      <w:r>
+        <w:rPr>
+          <w:rFonts w:ascii="inherit" w:eastAsia="Times New Roman" w:hAnsi="inherit" w:cs="Courier New"/>
+          <w:color w:val="FFFFFF"/>
+          <w:kern w:val="0"/>
+          <w:sz w:val="20"/>
+          <w:szCs w:val="20"/>
+          <w:bdr w:val="single" w:sz="2" w:space="1" w:color="D9D9E3" w:frame="1"/>
+          <w14:ligatures w14:val="none"/>
+        </w:rPr>
+        <w:t xml:space="preserve"> combined = </w:t>
+      </w:r>
+      <w:proofErr w:type="spellStart"/>
+      <w:proofErr w:type="gramStart"/>
+      <w:r>
+        <w:rPr>
+          <w:rFonts w:ascii="inherit" w:eastAsia="Times New Roman" w:hAnsi="inherit" w:cs="Courier New"/>
+          <w:color w:val="FFFFFF"/>
+          <w:kern w:val="0"/>
+          <w:sz w:val="20"/>
+          <w:szCs w:val="20"/>
+          <w:bdr w:val="single" w:sz="2" w:space="1" w:color="D9D9E3" w:frame="1"/>
+          <w14:ligatures w14:val="none"/>
+        </w:rPr>
+        <w:t>MyEnum</w:t>
+      </w:r>
+      <w:proofErr w:type="spellEnd"/>
+      <w:r>
+        <w:rPr>
+          <w:rFonts w:ascii="inherit" w:eastAsia="Times New Roman" w:hAnsi="inherit" w:cs="Courier New"/>
+          <w:color w:val="FFFFFF"/>
+          <w:kern w:val="0"/>
+          <w:sz w:val="20"/>
+          <w:szCs w:val="20"/>
+          <w:bdr w:val="single" w:sz="2" w:space="1" w:color="D9D9E3" w:frame="1"/>
+          <w14:ligatures w14:val="none"/>
+        </w:rPr>
+        <w:t>::</w:t>
+      </w:r>
+      <w:proofErr w:type="gramEnd"/>
+      <w:r>
+        <w:rPr>
+          <w:rFonts w:ascii="inherit" w:eastAsia="Times New Roman" w:hAnsi="inherit" w:cs="Courier New"/>
+          <w:color w:val="FFFFFF"/>
+          <w:kern w:val="0"/>
+          <w:sz w:val="20"/>
+          <w:szCs w:val="20"/>
+          <w:bdr w:val="single" w:sz="2" w:space="1" w:color="D9D9E3" w:frame="1"/>
+          <w14:ligatures w14:val="none"/>
+        </w:rPr>
+        <w:t xml:space="preserve">Option1 | </w:t>
+      </w:r>
+      <w:proofErr w:type="spellStart"/>
+      <w:r>
+        <w:rPr>
+          <w:rFonts w:ascii="inherit" w:eastAsia="Times New Roman" w:hAnsi="inherit" w:cs="Courier New"/>
+          <w:color w:val="FFFFFF"/>
+          <w:kern w:val="0"/>
+          <w:sz w:val="20"/>
+          <w:szCs w:val="20"/>
+          <w:bdr w:val="single" w:sz="2" w:space="1" w:color="D9D9E3" w:frame="1"/>
+          <w14:ligatures w14:val="none"/>
+        </w:rPr>
+        <w:t>MyEnum</w:t>
+      </w:r>
+      <w:proofErr w:type="spellEnd"/>
+      <w:r>
+        <w:rPr>
+          <w:rFonts w:ascii="inherit" w:eastAsia="Times New Roman" w:hAnsi="inherit" w:cs="Courier New"/>
+          <w:color w:val="FFFFFF"/>
+          <w:kern w:val="0"/>
+          <w:sz w:val="20"/>
+          <w:szCs w:val="20"/>
+          <w:bdr w:val="single" w:sz="2" w:space="1" w:color="D9D9E3" w:frame="1"/>
+          <w14:ligatures w14:val="none"/>
+        </w:rPr>
+        <w:t xml:space="preserve">::Option2; </w:t>
+      </w:r>
+    </w:p>
+    <w:p>
+      <w:pPr>
+        <w:pBdr>
+          <w:top w:val="single" w:sz="2" w:space="0" w:color="D9D9E3"/>
+          <w:left w:val="single" w:sz="2" w:space="0" w:color="D9D9E3"/>
+          <w:bottom w:val="single" w:sz="2" w:space="0" w:color="D9D9E3"/>
+          <w:right w:val="single" w:sz="2" w:space="0" w:color="D9D9E3"/>
+        </w:pBdr>
+        <w:spacing w:before="300" w:after="300" w:line="240" w:lineRule="auto"/>
+        <w:rPr>
+          <w:rFonts w:ascii="Segoe UI" w:eastAsia="Times New Roman" w:hAnsi="Segoe UI" w:cs="Segoe UI"/>
+          <w:kern w:val="0"/>
+          <w:sz w:val="21"/>
+          <w:szCs w:val="21"/>
+          <w14:ligatures w14:val="none"/>
+        </w:rPr>
+      </w:pPr>
+      <w:r>
+        <w:rPr>
+          <w:rFonts w:ascii="Segoe UI" w:eastAsia="Times New Roman" w:hAnsi="Segoe UI" w:cs="Segoe UI"/>
+          <w:kern w:val="0"/>
+          <w:sz w:val="21"/>
+          <w:szCs w:val="21"/>
+          <w14:ligatures w14:val="none"/>
+        </w:rPr>
+        <w:t xml:space="preserve">Now, </w:t>
+      </w:r>
+      <w:r>
+        <w:rPr>
+          <w:rFonts w:ascii="Ubuntu Mono" w:eastAsia="Times New Roman" w:hAnsi="Ubuntu Mono" w:cs="Courier New"/>
+          <w:b/>
+          <w:bCs/>
+          <w:kern w:val="0"/>
+          <w:sz w:val="18"/>
+          <w:szCs w:val="18"/>
+          <w:bdr w:val="single" w:sz="2" w:space="0" w:color="D9D9E3" w:frame="1"/>
+          <w14:ligatures w14:val="none"/>
+        </w:rPr>
+        <w:t>combined</w:t>
+      </w:r>
+      <w:r>
+        <w:rPr>
+          <w:rFonts w:ascii="Segoe UI" w:eastAsia="Times New Roman" w:hAnsi="Segoe UI" w:cs="Segoe UI"/>
+          <w:kern w:val="0"/>
+          <w:sz w:val="21"/>
+          <w:szCs w:val="21"/>
+          <w14:ligatures w14:val="none"/>
+        </w:rPr>
+        <w:t xml:space="preserve"> represents a value of </w:t>
+      </w:r>
+      <w:r>
+        <w:rPr>
+          <w:rFonts w:ascii="Ubuntu Mono" w:eastAsia="Times New Roman" w:hAnsi="Ubuntu Mono" w:cs="Courier New"/>
+          <w:b/>
+          <w:bCs/>
+          <w:kern w:val="0"/>
+          <w:sz w:val="18"/>
+          <w:szCs w:val="18"/>
+          <w:bdr w:val="single" w:sz="2" w:space="0" w:color="D9D9E3" w:frame="1"/>
+          <w14:ligatures w14:val="none"/>
+        </w:rPr>
+        <w:t>Option1</w:t>
+      </w:r>
+      <w:r>
+        <w:rPr>
+          <w:rFonts w:ascii="Segoe UI" w:eastAsia="Times New Roman" w:hAnsi="Segoe UI" w:cs="Segoe UI"/>
+          <w:kern w:val="0"/>
+          <w:sz w:val="21"/>
+          <w:szCs w:val="21"/>
+          <w14:ligatures w14:val="none"/>
+        </w:rPr>
+        <w:t xml:space="preserve"> OR </w:t>
+      </w:r>
+      <w:r>
+        <w:rPr>
+          <w:rFonts w:ascii="Ubuntu Mono" w:eastAsia="Times New Roman" w:hAnsi="Ubuntu Mono" w:cs="Courier New"/>
+          <w:b/>
+          <w:bCs/>
+          <w:kern w:val="0"/>
+          <w:sz w:val="18"/>
+          <w:szCs w:val="18"/>
+          <w:bdr w:val="single" w:sz="2" w:space="0" w:color="D9D9E3" w:frame="1"/>
+          <w14:ligatures w14:val="none"/>
+        </w:rPr>
+        <w:t>Option2</w:t>
+      </w:r>
+      <w:r>
+        <w:rPr>
+          <w:rFonts w:ascii="Segoe UI" w:eastAsia="Times New Roman" w:hAnsi="Segoe UI" w:cs="Segoe UI"/>
+          <w:kern w:val="0"/>
+          <w:sz w:val="21"/>
+          <w:szCs w:val="21"/>
+          <w14:ligatures w14:val="none"/>
+        </w:rPr>
+        <w:t>. You can use bitwise AND to check if a particular option is set in a composite value:</w:t>
+      </w:r>
+    </w:p>
+    <w:p>
+      <w:pPr>
+        <w:pBdr>
+          <w:top w:val="single" w:sz="2" w:space="0" w:color="D9D9E3"/>
+          <w:left w:val="single" w:sz="2" w:space="0" w:color="D9D9E3"/>
+          <w:bottom w:val="single" w:sz="2" w:space="0" w:color="D9D9E3"/>
+          <w:right w:val="single" w:sz="2" w:space="0" w:color="D9D9E3"/>
+        </w:pBdr>
+        <w:tabs>
+          <w:tab w:val="left" w:pos="916"/>
+          <w:tab w:val="left" w:pos="1832"/>
+          <w:tab w:val="left" w:pos="2748"/>
+          <w:tab w:val="left" w:pos="3664"/>
+          <w:tab w:val="left" w:pos="4580"/>
+          <w:tab w:val="left" w:pos="5496"/>
+          <w:tab w:val="left" w:pos="6412"/>
+          <w:tab w:val="left" w:pos="7328"/>
+          <w:tab w:val="left" w:pos="8244"/>
+          <w:tab w:val="left" w:pos="9160"/>
+          <w:tab w:val="left" w:pos="10076"/>
+          <w:tab w:val="left" w:pos="10992"/>
+          <w:tab w:val="left" w:pos="11908"/>
+          <w:tab w:val="left" w:pos="12824"/>
+          <w:tab w:val="left" w:pos="13740"/>
+          <w:tab w:val="left" w:pos="14656"/>
+        </w:tabs>
+        <w:spacing w:after="0" w:line="240" w:lineRule="auto"/>
+        <w:rPr>
+          <w:rFonts w:ascii="Segoe UI" w:eastAsia="Times New Roman" w:hAnsi="Segoe UI" w:cs="Segoe UI"/>
+          <w:kern w:val="0"/>
+          <w:sz w:val="18"/>
+          <w:szCs w:val="18"/>
+          <w14:ligatures w14:val="none"/>
+        </w:rPr>
+      </w:pPr>
+      <w:proofErr w:type="spellStart"/>
+      <w:r>
+        <w:rPr>
+          <w:rFonts w:ascii="Segoe UI" w:eastAsia="Times New Roman" w:hAnsi="Segoe UI" w:cs="Segoe UI"/>
+          <w:kern w:val="0"/>
+          <w:sz w:val="18"/>
+          <w:szCs w:val="18"/>
+          <w:bdr w:val="single" w:sz="2" w:space="0" w:color="D9D9E3" w:frame="1"/>
+          <w14:ligatures w14:val="none"/>
+        </w:rPr>
+        <w:t>cpp</w:t>
+      </w:r>
+      <w:r>
+        <w:rPr>
+          <w:rFonts w:ascii="Segoe UI" w:eastAsia="Times New Roman" w:hAnsi="Segoe UI" w:cs="Segoe UI"/>
+          <w:kern w:val="0"/>
+          <w:sz w:val="18"/>
+          <w:szCs w:val="18"/>
+          <w14:ligatures w14:val="none"/>
+        </w:rPr>
+        <w:t>Copy</w:t>
+      </w:r>
+      <w:proofErr w:type="spellEnd"/>
+      <w:r>
+        <w:rPr>
+          <w:rFonts w:ascii="Segoe UI" w:eastAsia="Times New Roman" w:hAnsi="Segoe UI" w:cs="Segoe UI"/>
+          <w:kern w:val="0"/>
+          <w:sz w:val="18"/>
+          <w:szCs w:val="18"/>
+          <w14:ligatures w14:val="none"/>
+        </w:rPr>
+        <w:t xml:space="preserve"> code</w:t>
+      </w:r>
+    </w:p>
+    <w:p>
+      <w:pPr>
+        <w:pBdr>
+          <w:top w:val="single" w:sz="2" w:space="0" w:color="D9D9E3"/>
+          <w:left w:val="single" w:sz="2" w:space="0" w:color="D9D9E3"/>
+          <w:bottom w:val="single" w:sz="2" w:space="0" w:color="D9D9E3"/>
+          <w:right w:val="single" w:sz="2" w:space="0" w:color="D9D9E3"/>
+        </w:pBdr>
+        <w:tabs>
+          <w:tab w:val="left" w:pos="916"/>
+          <w:tab w:val="left" w:pos="1832"/>
+          <w:tab w:val="left" w:pos="2748"/>
+          <w:tab w:val="left" w:pos="3664"/>
+          <w:tab w:val="left" w:pos="4580"/>
+          <w:tab w:val="left" w:pos="5496"/>
+          <w:tab w:val="left" w:pos="6412"/>
+          <w:tab w:val="left" w:pos="7328"/>
+          <w:tab w:val="left" w:pos="8244"/>
+          <w:tab w:val="left" w:pos="9160"/>
+          <w:tab w:val="left" w:pos="10076"/>
+          <w:tab w:val="left" w:pos="10992"/>
+          <w:tab w:val="left" w:pos="11908"/>
+          <w:tab w:val="left" w:pos="12824"/>
+          <w:tab w:val="left" w:pos="13740"/>
+          <w:tab w:val="left" w:pos="14656"/>
+        </w:tabs>
+        <w:spacing w:after="0" w:line="240" w:lineRule="auto"/>
+        <w:rPr>
+          <w:rFonts w:ascii="Ubuntu Mono" w:eastAsia="Times New Roman" w:hAnsi="Ubuntu Mono" w:cs="Courier New"/>
+          <w:kern w:val="0"/>
+          <w:sz w:val="18"/>
+          <w:szCs w:val="18"/>
+          <w14:ligatures w14:val="none"/>
+        </w:rPr>
+      </w:pPr>
+      <w:r>
+        <w:rPr>
+          <w:rFonts w:ascii="inherit" w:eastAsia="Times New Roman" w:hAnsi="inherit" w:cs="Courier New"/>
+          <w:color w:val="2E95D3"/>
+          <w:kern w:val="0"/>
+          <w:sz w:val="20"/>
+          <w:szCs w:val="20"/>
+          <w:bdr w:val="single" w:sz="2" w:space="0" w:color="D9D9E3" w:frame="1"/>
+          <w14:ligatures w14:val="none"/>
+        </w:rPr>
+        <w:t>if</w:t>
+      </w:r>
+      <w:r>
+        <w:rPr>
+          <w:rFonts w:ascii="inherit" w:eastAsia="Times New Roman" w:hAnsi="inherit" w:cs="Courier New"/>
+          <w:color w:val="FFFFFF"/>
+          <w:kern w:val="0"/>
+          <w:sz w:val="20"/>
+          <w:szCs w:val="20"/>
+          <w:bdr w:val="single" w:sz="2" w:space="1" w:color="D9D9E3" w:frame="1"/>
+          <w14:ligatures w14:val="none"/>
+        </w:rPr>
+        <w:t xml:space="preserve"> ((combined &amp; </w:t>
+      </w:r>
+      <w:proofErr w:type="spellStart"/>
+      <w:proofErr w:type="gramStart"/>
+      <w:r>
+        <w:rPr>
+          <w:rFonts w:ascii="inherit" w:eastAsia="Times New Roman" w:hAnsi="inherit" w:cs="Courier New"/>
+          <w:color w:val="FFFFFF"/>
+          <w:kern w:val="0"/>
+          <w:sz w:val="20"/>
+          <w:szCs w:val="20"/>
+          <w:bdr w:val="single" w:sz="2" w:space="1" w:color="D9D9E3" w:frame="1"/>
+          <w14:ligatures w14:val="none"/>
+        </w:rPr>
+        <w:t>MyEnum</w:t>
+      </w:r>
+      <w:proofErr w:type="spellEnd"/>
+      <w:r>
+        <w:rPr>
+          <w:rFonts w:ascii="inherit" w:eastAsia="Times New Roman" w:hAnsi="inherit" w:cs="Courier New"/>
+          <w:color w:val="FFFFFF"/>
+          <w:kern w:val="0"/>
+          <w:sz w:val="20"/>
+          <w:szCs w:val="20"/>
+          <w:bdr w:val="single" w:sz="2" w:space="1" w:color="D9D9E3" w:frame="1"/>
+          <w14:ligatures w14:val="none"/>
+        </w:rPr>
+        <w:t>::</w:t>
+      </w:r>
+      <w:proofErr w:type="gramEnd"/>
+      <w:r>
+        <w:rPr>
+          <w:rFonts w:ascii="inherit" w:eastAsia="Times New Roman" w:hAnsi="inherit" w:cs="Courier New"/>
+          <w:color w:val="FFFFFF"/>
+          <w:kern w:val="0"/>
+          <w:sz w:val="20"/>
+          <w:szCs w:val="20"/>
+          <w:bdr w:val="single" w:sz="2" w:space="1" w:color="D9D9E3" w:frame="1"/>
+          <w14:ligatures w14:val="none"/>
+        </w:rPr>
+        <w:t xml:space="preserve">Option1) != </w:t>
+      </w:r>
+      <w:proofErr w:type="spellStart"/>
+      <w:r>
+        <w:rPr>
+          <w:rFonts w:ascii="inherit" w:eastAsia="Times New Roman" w:hAnsi="inherit" w:cs="Courier New"/>
+          <w:color w:val="FFFFFF"/>
+          <w:kern w:val="0"/>
+          <w:sz w:val="20"/>
+          <w:szCs w:val="20"/>
+          <w:bdr w:val="single" w:sz="2" w:space="1" w:color="D9D9E3" w:frame="1"/>
+          <w14:ligatures w14:val="none"/>
+        </w:rPr>
+        <w:t>MyEnum</w:t>
+      </w:r>
+      <w:proofErr w:type="spellEnd"/>
+      <w:r>
+        <w:rPr>
+          <w:rFonts w:ascii="inherit" w:eastAsia="Times New Roman" w:hAnsi="inherit" w:cs="Courier New"/>
+          <w:color w:val="FFFFFF"/>
+          <w:kern w:val="0"/>
+          <w:sz w:val="20"/>
+          <w:szCs w:val="20"/>
+          <w:bdr w:val="single" w:sz="2" w:space="1" w:color="D9D9E3" w:frame="1"/>
+          <w14:ligatures w14:val="none"/>
+        </w:rPr>
+        <w:t xml:space="preserve">::None) { </w:t>
+      </w:r>
+      <w:r>
+        <w:rPr>
+          <w:rFonts w:ascii="inherit" w:eastAsia="Times New Roman" w:hAnsi="inherit" w:cs="Courier New"/>
+          <w:color w:val="FFFFFF"/>
+          <w:kern w:val="0"/>
+          <w:sz w:val="20"/>
+          <w:szCs w:val="20"/>
+          <w:bdr w:val="single" w:sz="2" w:space="0" w:color="D9D9E3" w:frame="1"/>
+          <w14:ligatures w14:val="none"/>
+        </w:rPr>
+        <w:t>// Option1 is set in 'combined'</w:t>
+      </w:r>
+      <w:r>
+        <w:rPr>
+          <w:rFonts w:ascii="inherit" w:eastAsia="Times New Roman" w:hAnsi="inherit" w:cs="Courier New"/>
+          <w:color w:val="FFFFFF"/>
+          <w:kern w:val="0"/>
+          <w:sz w:val="20"/>
+          <w:szCs w:val="20"/>
+          <w:bdr w:val="single" w:sz="2" w:space="1" w:color="D9D9E3" w:frame="1"/>
+          <w14:ligatures w14:val="none"/>
+        </w:rPr>
+        <w:t xml:space="preserve"> } </w:t>
+      </w:r>
+    </w:p>
+    <w:p>
+      <w:pPr>
+        <w:pBdr>
+          <w:top w:val="single" w:sz="2" w:space="0" w:color="D9D9E3"/>
+          <w:left w:val="single" w:sz="2" w:space="0" w:color="D9D9E3"/>
+          <w:bottom w:val="single" w:sz="2" w:space="0" w:color="D9D9E3"/>
+          <w:right w:val="single" w:sz="2" w:space="0" w:color="D9D9E3"/>
+        </w:pBdr>
+        <w:spacing w:before="300" w:after="100" w:line="240" w:lineRule="auto"/>
+        <w:rPr>
+          <w:rFonts w:ascii="Segoe UI" w:eastAsia="Times New Roman" w:hAnsi="Segoe UI" w:cs="Segoe UI"/>
+          <w:kern w:val="0"/>
+          <w:sz w:val="21"/>
+          <w:szCs w:val="21"/>
+          <w14:ligatures w14:val="none"/>
+        </w:rPr>
+      </w:pPr>
+      <w:r>
+        <w:rPr>
+          <w:rFonts w:ascii="Segoe UI" w:eastAsia="Times New Roman" w:hAnsi="Segoe UI" w:cs="Segoe UI"/>
+          <w:kern w:val="0"/>
+          <w:sz w:val="21"/>
+          <w:szCs w:val="21"/>
+          <w14:ligatures w14:val="none"/>
+        </w:rPr>
+        <w:t>This technique is commonly used when you want to represent sets of options or flags compactly using enumerations and bitwise operations. It allows you to efficiently manipulate and test these flags within your code.</w:t>
+      </w:r>
+    </w:p>
+    <w:p>
+      <w:pPr>
+        <w:shd w:val="clear" w:color="auto" w:fill="343541"/>
+        <w:spacing w:after="0" w:line="240" w:lineRule="auto"/>
+        <w:rPr>
+          <w:rFonts w:ascii="Segoe UI" w:eastAsia="Times New Roman" w:hAnsi="Segoe UI" w:cs="Segoe UI"/>
+          <w:kern w:val="0"/>
+          <w:sz w:val="21"/>
+          <w:szCs w:val="21"/>
+          <w14:ligatures w14:val="none"/>
+        </w:rPr>
+      </w:pPr>
+      <w:r>
+        <w:rPr>
+          <w:rFonts w:ascii="Segoe UI" w:eastAsia="Times New Roman" w:hAnsi="Segoe UI" w:cs="Segoe UI"/>
+          <w:noProof/>
+          <w:kern w:val="0"/>
+          <w:sz w:val="21"/>
+          <w:szCs w:val="21"/>
+          <w14:ligatures w14:val="none"/>
+        </w:rPr>
+        <w:drawing>
+          <wp:inline distT="0" distB="0" distL="0" distR="0" wp14:anchorId="1C0AC75C" wp14:editId="5AAF7A47">
+            <wp:extent cx="342900" cy="342900"/>
+            <wp:effectExtent l="0" t="0" r="0" b="0"/>
+            <wp:docPr id="1013923376" name="Picture 1" descr="User"/>
+            <wp:cNvGraphicFramePr>
+              <a:graphicFrameLocks xmlns:a="http://schemas.openxmlformats.org/drawingml/2006/main" noChangeAspect="1"/>
+            </wp:cNvGraphicFramePr>
+            <a:graphic xmlns:a="http://schemas.openxmlformats.org/drawingml/2006/main">
+              <a:graphicData uri="http://schemas.openxmlformats.org/drawingml/2006/picture">
+                <pic:pic xmlns:pic="http://schemas.openxmlformats.org/drawingml/2006/picture">
+                  <pic:nvPicPr>
+                    <pic:cNvPr id="0" name="Picture 1" descr="User"/>
+                    <pic:cNvPicPr>
+                      <a:picLocks noChangeAspect="1" noChangeArrowheads="1"/>
+                    </pic:cNvPicPr>
+                  </pic:nvPicPr>
+                  <pic:blipFill>
+                    <a:blip r:embed="rId17" cstate="print">
+                      <a:extLst>
+                        <a:ext uri="{28A0092B-C50C-407E-A947-70E740481C1C}">
+                          <a14:useLocalDpi xmlns:a14="http://schemas.microsoft.com/office/drawing/2010/main" val="0"/>
+                        </a:ext>
+                      </a:extLst>
+                    </a:blip>
+                    <a:srcRect/>
+                    <a:stretch>
+                      <a:fillRect/>
+                    </a:stretch>
+                  </pic:blipFill>
+                  <pic:spPr bwMode="auto">
+                    <a:xfrm>
+                      <a:off x="0" y="0"/>
+                      <a:ext cx="342900" cy="342900"/>
+                    </a:xfrm>
+                    <a:prstGeom prst="rect">
+                      <a:avLst/>
+                    </a:prstGeom>
+                    <a:noFill/>
+                    <a:ln>
+                      <a:noFill/>
+                    </a:ln>
+                  </pic:spPr>
+                </pic:pic>
+              </a:graphicData>
+            </a:graphic>
+          </wp:inline>
+        </w:drawing>
+      </w:r>
+    </w:p>
+    <w:p>
+      <w:pPr>
+        <w:shd w:val="clear" w:color="auto" w:fill="343541"/>
+        <w:spacing w:after="100" w:line="240" w:lineRule="auto"/>
+        <w:rPr>
+          <w:rFonts w:ascii="Segoe UI" w:eastAsia="Times New Roman" w:hAnsi="Segoe UI" w:cs="Segoe UI"/>
+          <w:kern w:val="0"/>
+          <w:sz w:val="21"/>
+          <w:szCs w:val="21"/>
+          <w14:ligatures w14:val="none"/>
+        </w:rPr>
+      </w:pPr>
+      <w:r>
+        <w:rPr>
+          <w:rFonts w:ascii="Segoe UI" w:eastAsia="Times New Roman" w:hAnsi="Segoe UI" w:cs="Segoe UI"/>
+          <w:kern w:val="0"/>
+          <w:sz w:val="21"/>
+          <w:szCs w:val="21"/>
+          <w14:ligatures w14:val="none"/>
+        </w:rPr>
+        <w:t xml:space="preserve">so does 1 &lt;&lt; 1 mean </w:t>
+      </w:r>
+      <w:proofErr w:type="gramStart"/>
+      <w:r>
+        <w:rPr>
+          <w:rFonts w:ascii="Segoe UI" w:eastAsia="Times New Roman" w:hAnsi="Segoe UI" w:cs="Segoe UI"/>
+          <w:kern w:val="0"/>
+          <w:sz w:val="21"/>
+          <w:szCs w:val="21"/>
+          <w14:ligatures w14:val="none"/>
+        </w:rPr>
+        <w:t>0011</w:t>
+      </w:r>
+      <w:proofErr w:type="gramEnd"/>
+    </w:p>
+    <w:p>
+      <w:pPr>
+        <w:shd w:val="clear" w:color="auto" w:fill="19C37D"/>
+        <w:spacing w:after="0" w:line="240" w:lineRule="auto"/>
+        <w:rPr>
+          <w:rFonts w:ascii="Segoe UI" w:eastAsia="Times New Roman" w:hAnsi="Segoe UI" w:cs="Segoe UI"/>
+          <w:kern w:val="0"/>
+          <w:sz w:val="21"/>
+          <w:szCs w:val="21"/>
+          <w14:ligatures w14:val="none"/>
+        </w:rPr>
+      </w:pPr>
+      <w:r>
+        <w:rPr>
+          <w:rFonts w:ascii="Segoe UI" w:eastAsia="Times New Roman" w:hAnsi="Segoe UI" w:cs="Segoe UI"/>
+          <w:kern w:val="0"/>
+          <w:sz w:val="21"/>
+          <w:szCs w:val="21"/>
+          <w14:ligatures w14:val="none"/>
+        </w:rPr>
+        <w:t>ChatGPT</w:t>
+      </w:r>
+    </w:p>
+    <w:p>
+      <w:pPr>
+        <w:pBdr>
+          <w:top w:val="single" w:sz="2" w:space="0" w:color="D9D9E3"/>
+          <w:left w:val="single" w:sz="2" w:space="0" w:color="D9D9E3"/>
+          <w:bottom w:val="single" w:sz="2" w:space="0" w:color="D9D9E3"/>
+          <w:right w:val="single" w:sz="2" w:space="0" w:color="D9D9E3"/>
+        </w:pBdr>
+        <w:spacing w:after="300" w:line="240" w:lineRule="auto"/>
+        <w:rPr>
+          <w:rFonts w:ascii="Segoe UI" w:eastAsia="Times New Roman" w:hAnsi="Segoe UI" w:cs="Segoe UI"/>
+          <w:kern w:val="0"/>
+          <w:sz w:val="21"/>
+          <w:szCs w:val="21"/>
+          <w14:ligatures w14:val="none"/>
+        </w:rPr>
+      </w:pPr>
+      <w:r>
+        <w:rPr>
+          <w:rFonts w:ascii="Segoe UI" w:eastAsia="Times New Roman" w:hAnsi="Segoe UI" w:cs="Segoe UI"/>
+          <w:kern w:val="0"/>
+          <w:sz w:val="21"/>
+          <w:szCs w:val="21"/>
+          <w14:ligatures w14:val="none"/>
+        </w:rPr>
+        <w:t xml:space="preserve">No, </w:t>
+      </w:r>
+      <w:r>
+        <w:rPr>
+          <w:rFonts w:ascii="Ubuntu Mono" w:eastAsia="Times New Roman" w:hAnsi="Ubuntu Mono" w:cs="Courier New"/>
+          <w:b/>
+          <w:bCs/>
+          <w:kern w:val="0"/>
+          <w:sz w:val="18"/>
+          <w:szCs w:val="18"/>
+          <w:bdr w:val="single" w:sz="2" w:space="0" w:color="D9D9E3" w:frame="1"/>
+          <w14:ligatures w14:val="none"/>
+        </w:rPr>
+        <w:t>1 &lt;&lt; 1</w:t>
+      </w:r>
+      <w:r>
+        <w:rPr>
+          <w:rFonts w:ascii="Segoe UI" w:eastAsia="Times New Roman" w:hAnsi="Segoe UI" w:cs="Segoe UI"/>
+          <w:kern w:val="0"/>
+          <w:sz w:val="21"/>
+          <w:szCs w:val="21"/>
+          <w14:ligatures w14:val="none"/>
+        </w:rPr>
+        <w:t xml:space="preserve"> does not mean </w:t>
+      </w:r>
+      <w:r>
+        <w:rPr>
+          <w:rFonts w:ascii="Ubuntu Mono" w:eastAsia="Times New Roman" w:hAnsi="Ubuntu Mono" w:cs="Courier New"/>
+          <w:b/>
+          <w:bCs/>
+          <w:kern w:val="0"/>
+          <w:sz w:val="18"/>
+          <w:szCs w:val="18"/>
+          <w:bdr w:val="single" w:sz="2" w:space="0" w:color="D9D9E3" w:frame="1"/>
+          <w14:ligatures w14:val="none"/>
+        </w:rPr>
+        <w:t>0011</w:t>
+      </w:r>
+      <w:r>
+        <w:rPr>
+          <w:rFonts w:ascii="Segoe UI" w:eastAsia="Times New Roman" w:hAnsi="Segoe UI" w:cs="Segoe UI"/>
+          <w:kern w:val="0"/>
+          <w:sz w:val="21"/>
+          <w:szCs w:val="21"/>
+          <w14:ligatures w14:val="none"/>
+        </w:rPr>
+        <w:t xml:space="preserve">. The expression </w:t>
+      </w:r>
+      <w:r>
+        <w:rPr>
+          <w:rFonts w:ascii="Ubuntu Mono" w:eastAsia="Times New Roman" w:hAnsi="Ubuntu Mono" w:cs="Courier New"/>
+          <w:b/>
+          <w:bCs/>
+          <w:kern w:val="0"/>
+          <w:sz w:val="18"/>
+          <w:szCs w:val="18"/>
+          <w:bdr w:val="single" w:sz="2" w:space="0" w:color="D9D9E3" w:frame="1"/>
+          <w14:ligatures w14:val="none"/>
+        </w:rPr>
+        <w:t>1 &lt;&lt; 1</w:t>
+      </w:r>
+      <w:r>
+        <w:rPr>
+          <w:rFonts w:ascii="Segoe UI" w:eastAsia="Times New Roman" w:hAnsi="Segoe UI" w:cs="Segoe UI"/>
+          <w:kern w:val="0"/>
+          <w:sz w:val="21"/>
+          <w:szCs w:val="21"/>
+          <w14:ligatures w14:val="none"/>
+        </w:rPr>
+        <w:t xml:space="preserve"> means shifting the binary digit </w:t>
+      </w:r>
+      <w:r>
+        <w:rPr>
+          <w:rFonts w:ascii="Ubuntu Mono" w:eastAsia="Times New Roman" w:hAnsi="Ubuntu Mono" w:cs="Courier New"/>
+          <w:b/>
+          <w:bCs/>
+          <w:kern w:val="0"/>
+          <w:sz w:val="18"/>
+          <w:szCs w:val="18"/>
+          <w:bdr w:val="single" w:sz="2" w:space="0" w:color="D9D9E3" w:frame="1"/>
+          <w14:ligatures w14:val="none"/>
+        </w:rPr>
+        <w:t>1</w:t>
+      </w:r>
+      <w:r>
+        <w:rPr>
+          <w:rFonts w:ascii="Segoe UI" w:eastAsia="Times New Roman" w:hAnsi="Segoe UI" w:cs="Segoe UI"/>
+          <w:kern w:val="0"/>
+          <w:sz w:val="21"/>
+          <w:szCs w:val="21"/>
+          <w14:ligatures w14:val="none"/>
+        </w:rPr>
+        <w:t xml:space="preserve"> one position to the left, which results in </w:t>
+      </w:r>
+      <w:r>
+        <w:rPr>
+          <w:rFonts w:ascii="Ubuntu Mono" w:eastAsia="Times New Roman" w:hAnsi="Ubuntu Mono" w:cs="Courier New"/>
+          <w:b/>
+          <w:bCs/>
+          <w:kern w:val="0"/>
+          <w:sz w:val="18"/>
+          <w:szCs w:val="18"/>
+          <w:bdr w:val="single" w:sz="2" w:space="0" w:color="D9D9E3" w:frame="1"/>
+          <w14:ligatures w14:val="none"/>
+        </w:rPr>
+        <w:t>0010</w:t>
+      </w:r>
+      <w:r>
+        <w:rPr>
+          <w:rFonts w:ascii="Segoe UI" w:eastAsia="Times New Roman" w:hAnsi="Segoe UI" w:cs="Segoe UI"/>
+          <w:kern w:val="0"/>
+          <w:sz w:val="21"/>
+          <w:szCs w:val="21"/>
+          <w14:ligatures w14:val="none"/>
+        </w:rPr>
+        <w:t xml:space="preserve">, or decimal </w:t>
+      </w:r>
+      <w:r>
+        <w:rPr>
+          <w:rFonts w:ascii="Ubuntu Mono" w:eastAsia="Times New Roman" w:hAnsi="Ubuntu Mono" w:cs="Courier New"/>
+          <w:b/>
+          <w:bCs/>
+          <w:kern w:val="0"/>
+          <w:sz w:val="18"/>
+          <w:szCs w:val="18"/>
+          <w:bdr w:val="single" w:sz="2" w:space="0" w:color="D9D9E3" w:frame="1"/>
+          <w14:ligatures w14:val="none"/>
+        </w:rPr>
+        <w:t>2</w:t>
+      </w:r>
+      <w:r>
+        <w:rPr>
+          <w:rFonts w:ascii="Segoe UI" w:eastAsia="Times New Roman" w:hAnsi="Segoe UI" w:cs="Segoe UI"/>
+          <w:kern w:val="0"/>
+          <w:sz w:val="21"/>
+          <w:szCs w:val="21"/>
+          <w14:ligatures w14:val="none"/>
+        </w:rPr>
+        <w:t>.</w:t>
+      </w:r>
+    </w:p>
+    <w:p>
+      <w:pPr>
+        <w:pBdr>
+          <w:top w:val="single" w:sz="2" w:space="0" w:color="D9D9E3"/>
+          <w:left w:val="single" w:sz="2" w:space="0" w:color="D9D9E3"/>
+          <w:bottom w:val="single" w:sz="2" w:space="0" w:color="D9D9E3"/>
+          <w:right w:val="single" w:sz="2" w:space="0" w:color="D9D9E3"/>
+        </w:pBdr>
+        <w:spacing w:before="300" w:after="300" w:line="240" w:lineRule="auto"/>
+        <w:rPr>
+          <w:rFonts w:ascii="Segoe UI" w:eastAsia="Times New Roman" w:hAnsi="Segoe UI" w:cs="Segoe UI"/>
+          <w:kern w:val="0"/>
+          <w:sz w:val="21"/>
+          <w:szCs w:val="21"/>
+          <w14:ligatures w14:val="none"/>
+        </w:rPr>
+      </w:pPr>
+      <w:r>
+        <w:rPr>
+          <w:rFonts w:ascii="Segoe UI" w:eastAsia="Times New Roman" w:hAnsi="Segoe UI" w:cs="Segoe UI"/>
+          <w:kern w:val="0"/>
+          <w:sz w:val="21"/>
+          <w:szCs w:val="21"/>
+          <w14:ligatures w14:val="none"/>
+        </w:rPr>
+        <w:t>Here's a step-by-step explanation:</w:t>
+      </w:r>
+    </w:p>
+    <w:p>
+      <w:pPr>
+        <w:numPr>
+          <w:ilvl w:val="0"/>
+          <w:numId w:val="14"/>
+        </w:numPr>
+        <w:pBdr>
+          <w:top w:val="single" w:sz="2" w:space="0" w:color="D9D9E3"/>
+          <w:left w:val="single" w:sz="2" w:space="5" w:color="D9D9E3"/>
+          <w:bottom w:val="single" w:sz="2" w:space="0" w:color="D9D9E3"/>
+          <w:right w:val="single" w:sz="2" w:space="0" w:color="D9D9E3"/>
+        </w:pBdr>
+        <w:spacing w:after="0" w:line="240" w:lineRule="auto"/>
+        <w:rPr>
+          <w:rFonts w:ascii="Segoe UI" w:eastAsia="Times New Roman" w:hAnsi="Segoe UI" w:cs="Segoe UI"/>
+          <w:kern w:val="0"/>
+          <w:sz w:val="21"/>
+          <w:szCs w:val="21"/>
+          <w14:ligatures w14:val="none"/>
+        </w:rPr>
+      </w:pPr>
+      <w:r>
+        <w:rPr>
+          <w:rFonts w:ascii="Segoe UI" w:eastAsia="Times New Roman" w:hAnsi="Segoe UI" w:cs="Segoe UI"/>
+          <w:kern w:val="0"/>
+          <w:sz w:val="21"/>
+          <w:szCs w:val="21"/>
+          <w14:ligatures w14:val="none"/>
+        </w:rPr>
+        <w:t xml:space="preserve">Start with the binary representation of </w:t>
+      </w:r>
+      <w:r>
+        <w:rPr>
+          <w:rFonts w:ascii="Ubuntu Mono" w:eastAsia="Times New Roman" w:hAnsi="Ubuntu Mono" w:cs="Courier New"/>
+          <w:b/>
+          <w:bCs/>
+          <w:kern w:val="0"/>
+          <w:sz w:val="18"/>
+          <w:szCs w:val="18"/>
+          <w:bdr w:val="single" w:sz="2" w:space="0" w:color="D9D9E3" w:frame="1"/>
+          <w14:ligatures w14:val="none"/>
+        </w:rPr>
+        <w:t>1</w:t>
+      </w:r>
+      <w:r>
+        <w:rPr>
+          <w:rFonts w:ascii="Segoe UI" w:eastAsia="Times New Roman" w:hAnsi="Segoe UI" w:cs="Segoe UI"/>
+          <w:kern w:val="0"/>
+          <w:sz w:val="21"/>
+          <w:szCs w:val="21"/>
+          <w14:ligatures w14:val="none"/>
+        </w:rPr>
+        <w:t xml:space="preserve">, which is </w:t>
+      </w:r>
+      <w:r>
+        <w:rPr>
+          <w:rFonts w:ascii="Ubuntu Mono" w:eastAsia="Times New Roman" w:hAnsi="Ubuntu Mono" w:cs="Courier New"/>
+          <w:b/>
+          <w:bCs/>
+          <w:kern w:val="0"/>
+          <w:sz w:val="18"/>
+          <w:szCs w:val="18"/>
+          <w:bdr w:val="single" w:sz="2" w:space="0" w:color="D9D9E3" w:frame="1"/>
+          <w14:ligatures w14:val="none"/>
+        </w:rPr>
+        <w:t>0001</w:t>
+      </w:r>
+      <w:r>
+        <w:rPr>
+          <w:rFonts w:ascii="Segoe UI" w:eastAsia="Times New Roman" w:hAnsi="Segoe UI" w:cs="Segoe UI"/>
+          <w:kern w:val="0"/>
+          <w:sz w:val="21"/>
+          <w:szCs w:val="21"/>
+          <w14:ligatures w14:val="none"/>
+        </w:rPr>
+        <w:t>.</w:t>
+      </w:r>
+    </w:p>
+    <w:p>
+      <w:pPr>
+        <w:numPr>
+          <w:ilvl w:val="0"/>
+          <w:numId w:val="14"/>
+        </w:numPr>
+        <w:pBdr>
+          <w:top w:val="single" w:sz="2" w:space="0" w:color="D9D9E3"/>
+          <w:left w:val="single" w:sz="2" w:space="5" w:color="D9D9E3"/>
+          <w:bottom w:val="single" w:sz="2" w:space="0" w:color="D9D9E3"/>
+          <w:right w:val="single" w:sz="2" w:space="0" w:color="D9D9E3"/>
+        </w:pBdr>
+        <w:spacing w:after="0" w:line="240" w:lineRule="auto"/>
+        <w:rPr>
+          <w:rFonts w:ascii="Segoe UI" w:eastAsia="Times New Roman" w:hAnsi="Segoe UI" w:cs="Segoe UI"/>
+          <w:kern w:val="0"/>
+          <w:sz w:val="21"/>
+          <w:szCs w:val="21"/>
+          <w14:ligatures w14:val="none"/>
+        </w:rPr>
+      </w:pPr>
+      <w:r>
+        <w:rPr>
+          <w:rFonts w:ascii="Segoe UI" w:eastAsia="Times New Roman" w:hAnsi="Segoe UI" w:cs="Segoe UI"/>
+          <w:kern w:val="0"/>
+          <w:sz w:val="21"/>
+          <w:szCs w:val="21"/>
+          <w14:ligatures w14:val="none"/>
+        </w:rPr>
+        <w:t xml:space="preserve">Shift it one position to the left: </w:t>
+      </w:r>
+      <w:r>
+        <w:rPr>
+          <w:rFonts w:ascii="Ubuntu Mono" w:eastAsia="Times New Roman" w:hAnsi="Ubuntu Mono" w:cs="Courier New"/>
+          <w:b/>
+          <w:bCs/>
+          <w:kern w:val="0"/>
+          <w:sz w:val="18"/>
+          <w:szCs w:val="18"/>
+          <w:bdr w:val="single" w:sz="2" w:space="0" w:color="D9D9E3" w:frame="1"/>
+          <w14:ligatures w14:val="none"/>
+        </w:rPr>
+        <w:t>0001 &lt;&lt; 1</w:t>
+      </w:r>
+      <w:r>
+        <w:rPr>
+          <w:rFonts w:ascii="Segoe UI" w:eastAsia="Times New Roman" w:hAnsi="Segoe UI" w:cs="Segoe UI"/>
+          <w:kern w:val="0"/>
+          <w:sz w:val="21"/>
+          <w:szCs w:val="21"/>
+          <w14:ligatures w14:val="none"/>
+        </w:rPr>
+        <w:t xml:space="preserve"> becomes </w:t>
+      </w:r>
+      <w:r>
+        <w:rPr>
+          <w:rFonts w:ascii="Ubuntu Mono" w:eastAsia="Times New Roman" w:hAnsi="Ubuntu Mono" w:cs="Courier New"/>
+          <w:b/>
+          <w:bCs/>
+          <w:kern w:val="0"/>
+          <w:sz w:val="18"/>
+          <w:szCs w:val="18"/>
+          <w:bdr w:val="single" w:sz="2" w:space="0" w:color="D9D9E3" w:frame="1"/>
+          <w14:ligatures w14:val="none"/>
+        </w:rPr>
+        <w:t>0010</w:t>
+      </w:r>
+      <w:r>
+        <w:rPr>
+          <w:rFonts w:ascii="Segoe UI" w:eastAsia="Times New Roman" w:hAnsi="Segoe UI" w:cs="Segoe UI"/>
+          <w:kern w:val="0"/>
+          <w:sz w:val="21"/>
+          <w:szCs w:val="21"/>
+          <w14:ligatures w14:val="none"/>
+        </w:rPr>
+        <w:t>.</w:t>
+      </w:r>
+    </w:p>
+    <w:p>
+      <w:pPr>
+        <w:pBdr>
+          <w:top w:val="single" w:sz="2" w:space="0" w:color="D9D9E3"/>
+          <w:left w:val="single" w:sz="2" w:space="0" w:color="D9D9E3"/>
+          <w:bottom w:val="single" w:sz="2" w:space="0" w:color="D9D9E3"/>
+          <w:right w:val="single" w:sz="2" w:space="0" w:color="D9D9E3"/>
+        </w:pBdr>
+        <w:spacing w:before="300" w:after="100" w:line="240" w:lineRule="auto"/>
+        <w:rPr>
+          <w:rFonts w:ascii="Segoe UI" w:eastAsia="Times New Roman" w:hAnsi="Segoe UI" w:cs="Segoe UI"/>
+          <w:kern w:val="0"/>
+          <w:sz w:val="21"/>
+          <w:szCs w:val="21"/>
+          <w14:ligatures w14:val="none"/>
+        </w:rPr>
+      </w:pPr>
+      <w:r>
+        <w:rPr>
+          <w:rFonts w:ascii="Segoe UI" w:eastAsia="Times New Roman" w:hAnsi="Segoe UI" w:cs="Segoe UI"/>
+          <w:kern w:val="0"/>
+          <w:sz w:val="21"/>
+          <w:szCs w:val="21"/>
+          <w14:ligatures w14:val="none"/>
+        </w:rPr>
+        <w:lastRenderedPageBreak/>
+        <w:t xml:space="preserve">So, </w:t>
+      </w:r>
+      <w:r>
+        <w:rPr>
+          <w:rFonts w:ascii="Ubuntu Mono" w:eastAsia="Times New Roman" w:hAnsi="Ubuntu Mono" w:cs="Courier New"/>
+          <w:b/>
+          <w:bCs/>
+          <w:kern w:val="0"/>
+          <w:sz w:val="18"/>
+          <w:szCs w:val="18"/>
+          <w:bdr w:val="single" w:sz="2" w:space="0" w:color="D9D9E3" w:frame="1"/>
+          <w14:ligatures w14:val="none"/>
+        </w:rPr>
+        <w:t>1 &lt;&lt; 1</w:t>
+      </w:r>
+      <w:r>
+        <w:rPr>
+          <w:rFonts w:ascii="Segoe UI" w:eastAsia="Times New Roman" w:hAnsi="Segoe UI" w:cs="Segoe UI"/>
+          <w:kern w:val="0"/>
+          <w:sz w:val="21"/>
+          <w:szCs w:val="21"/>
+          <w14:ligatures w14:val="none"/>
+        </w:rPr>
+        <w:t xml:space="preserve"> </w:t>
+      </w:r>
+      <w:proofErr w:type="gramStart"/>
+      <w:r>
+        <w:rPr>
+          <w:rFonts w:ascii="Segoe UI" w:eastAsia="Times New Roman" w:hAnsi="Segoe UI" w:cs="Segoe UI"/>
+          <w:kern w:val="0"/>
+          <w:sz w:val="21"/>
+          <w:szCs w:val="21"/>
+          <w14:ligatures w14:val="none"/>
+        </w:rPr>
+        <w:t>equals</w:t>
+      </w:r>
+      <w:proofErr w:type="gramEnd"/>
+      <w:r>
+        <w:rPr>
+          <w:rFonts w:ascii="Segoe UI" w:eastAsia="Times New Roman" w:hAnsi="Segoe UI" w:cs="Segoe UI"/>
+          <w:kern w:val="0"/>
+          <w:sz w:val="21"/>
+          <w:szCs w:val="21"/>
+          <w14:ligatures w14:val="none"/>
+        </w:rPr>
+        <w:t xml:space="preserve"> </w:t>
+      </w:r>
+      <w:r>
+        <w:rPr>
+          <w:rFonts w:ascii="Ubuntu Mono" w:eastAsia="Times New Roman" w:hAnsi="Ubuntu Mono" w:cs="Courier New"/>
+          <w:b/>
+          <w:bCs/>
+          <w:kern w:val="0"/>
+          <w:sz w:val="18"/>
+          <w:szCs w:val="18"/>
+          <w:bdr w:val="single" w:sz="2" w:space="0" w:color="D9D9E3" w:frame="1"/>
+          <w14:ligatures w14:val="none"/>
+        </w:rPr>
+        <w:t>2</w:t>
+      </w:r>
+      <w:r>
+        <w:rPr>
+          <w:rFonts w:ascii="Segoe UI" w:eastAsia="Times New Roman" w:hAnsi="Segoe UI" w:cs="Segoe UI"/>
+          <w:kern w:val="0"/>
+          <w:sz w:val="21"/>
+          <w:szCs w:val="21"/>
+          <w14:ligatures w14:val="none"/>
+        </w:rPr>
+        <w:t xml:space="preserve"> in decimal or </w:t>
+      </w:r>
+      <w:r>
+        <w:rPr>
+          <w:rFonts w:ascii="Ubuntu Mono" w:eastAsia="Times New Roman" w:hAnsi="Ubuntu Mono" w:cs="Courier New"/>
+          <w:b/>
+          <w:bCs/>
+          <w:kern w:val="0"/>
+          <w:sz w:val="18"/>
+          <w:szCs w:val="18"/>
+          <w:bdr w:val="single" w:sz="2" w:space="0" w:color="D9D9E3" w:frame="1"/>
+          <w14:ligatures w14:val="none"/>
+        </w:rPr>
+        <w:t>0010</w:t>
+      </w:r>
+      <w:r>
+        <w:rPr>
+          <w:rFonts w:ascii="Segoe UI" w:eastAsia="Times New Roman" w:hAnsi="Segoe UI" w:cs="Segoe UI"/>
+          <w:kern w:val="0"/>
+          <w:sz w:val="21"/>
+          <w:szCs w:val="21"/>
+          <w14:ligatures w14:val="none"/>
+        </w:rPr>
+        <w:t xml:space="preserve"> in binary. It represents the value of 2 when used in calculations or bitwise operations.</w:t>
+      </w:r>
+    </w:p>
+    <w:p>
+      <w:pPr>
+        <w:pStyle w:val="ListBullet"/>
+        <w:numPr>
+          <w:ilvl w:val="0"/>
+          <w:numId w:val="0"/>
+        </w:numPr>
+        <w:ind w:left="360" w:hanging="360"/>
+      </w:pPr>
+      <w:r>
+        <w:tab/>
+      </w:r>
     </w:p>
     <w:sectPr>
       <w:pgSz w:w="12240" w:h="15840"/>
@@ -15285,6 +17247,119 @@
     </w:lvl>
   </w:abstractNum>
   <w:abstractNum w:abstractNumId="12" w15:restartNumberingAfterBreak="0">
+    <w:nsid w:val="7AB07857"/>
+    <w:multiLevelType w:val="multilevel"/>
+    <w:tmpl w:val="EEEED2EE"/>
+    <w:lvl w:ilvl="0">
+      <w:start w:val="1"/>
+      <w:numFmt w:val="decimal"/>
+      <w:lvlText w:val="%1."/>
+      <w:lvlJc w:val="left"/>
+      <w:pPr>
+        <w:tabs>
+          <w:tab w:val="num" w:pos="720"/>
+        </w:tabs>
+        <w:ind w:left="720" w:hanging="360"/>
+      </w:pPr>
+    </w:lvl>
+    <w:lvl w:ilvl="1" w:tentative="1">
+      <w:start w:val="1"/>
+      <w:numFmt w:val="decimal"/>
+      <w:lvlText w:val="%2."/>
+      <w:lvlJc w:val="left"/>
+      <w:pPr>
+        <w:tabs>
+          <w:tab w:val="num" w:pos="1440"/>
+        </w:tabs>
+        <w:ind w:left="1440" w:hanging="360"/>
+      </w:pPr>
+    </w:lvl>
+    <w:lvl w:ilvl="2" w:tentative="1">
+      <w:start w:val="1"/>
+      <w:numFmt w:val="decimal"/>
+      <w:lvlText w:val="%3."/>
+      <w:lvlJc w:val="left"/>
+      <w:pPr>
+        <w:tabs>
+          <w:tab w:val="num" w:pos="2160"/>
+        </w:tabs>
+        <w:ind w:left="2160" w:hanging="360"/>
+      </w:pPr>
+    </w:lvl>
+    <w:lvl w:ilvl="3" w:tentative="1">
+      <w:start w:val="1"/>
+      <w:numFmt w:val="decimal"/>
+      <w:lvlText w:val="%4."/>
+      <w:lvlJc w:val="left"/>
+      <w:pPr>
+        <w:tabs>
+          <w:tab w:val="num" w:pos="2880"/>
+        </w:tabs>
+        <w:ind w:left="2880" w:hanging="360"/>
+      </w:pPr>
+    </w:lvl>
+    <w:lvl w:ilvl="4" w:tentative="1">
+      <w:start w:val="1"/>
+      <w:numFmt w:val="decimal"/>
+      <w:lvlText w:val="%5."/>
+      <w:lvlJc w:val="left"/>
+      <w:pPr>
+        <w:tabs>
+          <w:tab w:val="num" w:pos="3600"/>
+        </w:tabs>
+        <w:ind w:left="3600" w:hanging="360"/>
+      </w:pPr>
+    </w:lvl>
+    <w:lvl w:ilvl="5" w:tentative="1">
+      <w:start w:val="1"/>
+      <w:numFmt w:val="decimal"/>
+      <w:lvlText w:val="%6."/>
+      <w:lvlJc w:val="left"/>
+      <w:pPr>
+        <w:tabs>
+          <w:tab w:val="num" w:pos="4320"/>
+        </w:tabs>
+        <w:ind w:left="4320" w:hanging="360"/>
+      </w:pPr>
+    </w:lvl>
+    <w:lvl w:ilvl="6" w:tentative="1">
+      <w:start w:val="1"/>
+      <w:numFmt w:val="decimal"/>
+      <w:lvlText w:val="%7."/>
+      <w:lvlJc w:val="left"/>
+      <w:pPr>
+        <w:tabs>
+          <w:tab w:val="num" w:pos="5040"/>
+        </w:tabs>
+        <w:ind w:left="5040" w:hanging="360"/>
+      </w:pPr>
+    </w:lvl>
+    <w:lvl w:ilvl="7" w:tentative="1">
+      <w:start w:val="1"/>
+      <w:numFmt w:val="decimal"/>
+      <w:lvlText w:val="%8."/>
+      <w:lvlJc w:val="left"/>
+      <w:pPr>
+        <w:tabs>
+          <w:tab w:val="num" w:pos="5760"/>
+        </w:tabs>
+        <w:ind w:left="5760" w:hanging="360"/>
+      </w:pPr>
+    </w:lvl>
+    <w:lvl w:ilvl="8" w:tentative="1">
+      <w:start w:val="1"/>
+      <w:numFmt w:val="decimal"/>
+      <w:lvlText w:val="%9."/>
+      <w:lvlJc w:val="left"/>
+      <w:pPr>
+        <w:tabs>
+          <w:tab w:val="num" w:pos="6480"/>
+        </w:tabs>
+        <w:ind w:left="6480" w:hanging="360"/>
+      </w:pPr>
+    </w:lvl>
+  </w:abstractNum>
+  <w:abstractNum w:abstractNumId="13" w15:restartNumberingAfterBreak="0">
     <w:nsid w:val="7ADD4FDF"/>
     <w:multiLevelType w:val="multilevel"/>
     <w:tmpl w:val="B46C2244"/>
@@ -15407,7 +17482,7 @@
     <w:abstractNumId w:val="8"/>
   </w:num>
   <w:num w:numId="4" w16cid:durableId="3098238">
-    <w:abstractNumId w:val="12"/>
+    <w:abstractNumId w:val="13"/>
   </w:num>
   <w:num w:numId="5" w16cid:durableId="1511750762">
     <w:abstractNumId w:val="2"/>
@@ -15435,6 +17510,9 @@
   </w:num>
   <w:num w:numId="13" w16cid:durableId="540479053">
     <w:abstractNumId w:val="5"/>
+  </w:num>
+  <w:num w:numId="14" w16cid:durableId="1133061739">
+    <w:abstractNumId w:val="12"/>
   </w:num>
 </w:numbering>
 </file>
@@ -15843,6 +17921,7 @@
   <w:style w:type="character" w:default="1" w:styleId="DefaultParagraphFont">
     <w:name w:val="Default Paragraph Font"/>
     <w:uiPriority w:val="1"/>
+    <w:semiHidden/>
     <w:unhideWhenUsed/>
   </w:style>
   <w:style w:type="table" w:default="1" w:styleId="TableNormal">

</xml_diff>